<commit_message>
Actualizado seccion 10.1 Blackbox
</commit_message>
<xml_diff>
--- a/2) Design/9.2. NamingConventions_20190405.docx
+++ b/2) Design/9.2. NamingConventions_20190405.docx
@@ -1,10 +1,10 @@
 
 <file path=word/document.xml><?xml version="1.0" encoding="utf-8"?>
-<w:document xmlns:wpc="http://schemas.microsoft.com/office/word/2010/wordprocessingCanvas" xmlns:cx="http://schemas.microsoft.com/office/drawing/2014/chartex" xmlns:cx1="http://schemas.microsoft.com/office/drawing/2015/9/8/chartex" xmlns:mc="http://schemas.openxmlformats.org/markup-compatibility/2006" xmlns:o="urn:schemas-microsoft-com:office:office" xmlns:r="http://schemas.openxmlformats.org/officeDocument/2006/relationships" xmlns:m="http://schemas.openxmlformats.org/officeDocument/2006/math" xmlns:v="urn:schemas-microsoft-com:vml" xmlns:wp14="http://schemas.microsoft.com/office/word/2010/wordprocessingDrawing" xmlns:wp="http://schemas.openxmlformats.org/drawingml/2006/wordprocessingDrawing" xmlns:w10="urn:schemas-microsoft-com:office:word" xmlns:w="http://schemas.openxmlformats.org/wordprocessingml/2006/main" xmlns:w14="http://schemas.microsoft.com/office/word/2010/wordml" xmlns:w15="http://schemas.microsoft.com/office/word/2012/wordml" xmlns:w16se="http://schemas.microsoft.com/office/word/2015/wordml/symex" xmlns:wpg="http://schemas.microsoft.com/office/word/2010/wordprocessingGroup" xmlns:wpi="http://schemas.microsoft.com/office/word/2010/wordprocessingInk" xmlns:wne="http://schemas.microsoft.com/office/word/2006/wordml" xmlns:wps="http://schemas.microsoft.com/office/word/2010/wordprocessingShape" mc:Ignorable="w14 w15 w16se wp14">
+<w:document xmlns:wpc="http://schemas.microsoft.com/office/word/2010/wordprocessingCanvas" xmlns:mc="http://schemas.openxmlformats.org/markup-compatibility/2006" xmlns:o="urn:schemas-microsoft-com:office:office" xmlns:r="http://schemas.openxmlformats.org/officeDocument/2006/relationships" xmlns:m="http://schemas.openxmlformats.org/officeDocument/2006/math" xmlns:v="urn:schemas-microsoft-com:vml" xmlns:wp14="http://schemas.microsoft.com/office/word/2010/wordprocessingDrawing" xmlns:wp="http://schemas.openxmlformats.org/drawingml/2006/wordprocessingDrawing" xmlns:w10="urn:schemas-microsoft-com:office:word" xmlns:w="http://schemas.openxmlformats.org/wordprocessingml/2006/main" xmlns:w14="http://schemas.microsoft.com/office/word/2010/wordml" xmlns:wpg="http://schemas.microsoft.com/office/word/2010/wordprocessingGroup" xmlns:wpi="http://schemas.microsoft.com/office/word/2010/wordprocessingInk" xmlns:wne="http://schemas.microsoft.com/office/word/2006/wordml" xmlns:wps="http://schemas.microsoft.com/office/word/2010/wordprocessingShape" mc:Ignorable="w14 wp14">
   <w:body>
     <w:p>
       <w:pPr>
-        <w:pStyle w:val="Heading1"/>
+        <w:pStyle w:val="Ttulo1"/>
         <w:rPr>
           <w:rFonts w:asciiTheme="minorHAnsi" w:hAnsiTheme="minorHAnsi" w:cstheme="minorHAnsi"/>
         </w:rPr>
@@ -66,15 +66,7 @@
         <w:rPr>
           <w:rFonts w:asciiTheme="minorHAnsi" w:hAnsiTheme="minorHAnsi" w:cstheme="minorHAnsi"/>
         </w:rPr>
-        <w:t>El propósito del presente documento es presentar el estándar que se deb</w:t>
-      </w:r>
-      <w:bookmarkStart w:id="1" w:name="_GoBack"/>
-      <w:bookmarkEnd w:id="1"/>
-      <w:r>
-        <w:rPr>
-          <w:rFonts w:asciiTheme="minorHAnsi" w:hAnsiTheme="minorHAnsi" w:cstheme="minorHAnsi"/>
-        </w:rPr>
-        <w:t xml:space="preserve">e de utilizar para codificar un programa en lenguaje C, independientemente de la plataforma que se trate se deben de seguir ciertas reglas al momento de desarrollar software, el objetivo de estas es que el programa sea claro y explícito. </w:t>
+        <w:t xml:space="preserve">El propósito del presente documento es presentar el estándar que se debe de utilizar para codificar un programa en lenguaje C, independientemente de la plataforma que se trate se deben de seguir ciertas reglas al momento de desarrollar software, el objetivo de estas es que el programa sea claro y explícito. </w:t>
       </w:r>
     </w:p>
     <w:p>
@@ -160,19 +152,19 @@
     </w:p>
     <w:p>
       <w:pPr>
-        <w:pStyle w:val="Heading2"/>
-        <w:rPr>
-          <w:rFonts w:asciiTheme="minorHAnsi" w:hAnsiTheme="minorHAnsi" w:cstheme="minorHAnsi"/>
-        </w:rPr>
-      </w:pPr>
-      <w:bookmarkStart w:id="2" w:name="_Toc359403240"/>
+        <w:pStyle w:val="Ttulo2"/>
+        <w:rPr>
+          <w:rFonts w:asciiTheme="minorHAnsi" w:hAnsiTheme="minorHAnsi" w:cstheme="minorHAnsi"/>
+        </w:rPr>
+      </w:pPr>
+      <w:bookmarkStart w:id="1" w:name="_Toc359403240"/>
       <w:r>
         <w:rPr>
           <w:rFonts w:asciiTheme="minorHAnsi" w:hAnsiTheme="minorHAnsi" w:cstheme="minorHAnsi"/>
         </w:rPr>
         <w:t>Prefijo para el identificador de alcance de una variable.</w:t>
       </w:r>
-      <w:bookmarkEnd w:id="2"/>
+      <w:bookmarkEnd w:id="1"/>
     </w:p>
     <w:p>
       <w:pPr>
@@ -430,7 +422,7 @@
               <w:rPr>
                 <w:rFonts w:asciiTheme="minorHAnsi" w:hAnsiTheme="minorHAnsi" w:cstheme="minorHAnsi"/>
               </w:rPr>
-              <w:t xml:space="preserve">   </w:t>
+              <w:t xml:space="preserve">  l</w:t>
             </w:r>
             <w:r>
               <w:rPr>
@@ -560,25 +552,27 @@
     </w:p>
     <w:p>
       <w:pPr>
-        <w:pStyle w:val="Heading2"/>
-        <w:rPr>
-          <w:rFonts w:asciiTheme="minorHAnsi" w:hAnsiTheme="minorHAnsi" w:cstheme="minorHAnsi"/>
-        </w:rPr>
-      </w:pPr>
-      <w:bookmarkStart w:id="3" w:name="_Toc359403241"/>
+        <w:pStyle w:val="Ttulo2"/>
+        <w:rPr>
+          <w:rFonts w:asciiTheme="minorHAnsi" w:hAnsiTheme="minorHAnsi" w:cstheme="minorHAnsi"/>
+        </w:rPr>
+      </w:pPr>
+      <w:bookmarkStart w:id="2" w:name="_Toc359403241"/>
       <w:r>
         <w:rPr>
           <w:rFonts w:asciiTheme="minorHAnsi" w:hAnsiTheme="minorHAnsi" w:cstheme="minorHAnsi"/>
         </w:rPr>
         <w:t>Prefijos para el nombre de una variable.</w:t>
       </w:r>
+      <w:bookmarkEnd w:id="2"/>
+      <w:r>
+        <w:rPr>
+          <w:rFonts w:asciiTheme="minorHAnsi" w:hAnsiTheme="minorHAnsi" w:cstheme="minorHAnsi"/>
+        </w:rPr>
+        <w:t xml:space="preserve"> </w:t>
+      </w:r>
+      <w:bookmarkStart w:id="3" w:name="_GoBack"/>
       <w:bookmarkEnd w:id="3"/>
-      <w:r>
-        <w:rPr>
-          <w:rFonts w:asciiTheme="minorHAnsi" w:hAnsiTheme="minorHAnsi" w:cstheme="minorHAnsi"/>
-        </w:rPr>
-        <w:t xml:space="preserve"> </w:t>
-      </w:r>
     </w:p>
     <w:p>
       <w:pPr>
@@ -640,21 +634,7 @@
           <w:rFonts w:asciiTheme="minorHAnsi" w:hAnsiTheme="minorHAnsi" w:cstheme="minorHAnsi"/>
         </w:rPr>
         <w:tab/>
-        <w:t xml:space="preserve">Nombre de la variable, empieza con el </w:t>
-      </w:r>
-      <w:proofErr w:type="gramStart"/>
-      <w:r>
-        <w:rPr>
-          <w:rFonts w:asciiTheme="minorHAnsi" w:hAnsiTheme="minorHAnsi" w:cstheme="minorHAnsi"/>
-        </w:rPr>
-        <w:t>tipo</w:t>
-      </w:r>
-      <w:proofErr w:type="gramEnd"/>
-      <w:r>
-        <w:rPr>
-          <w:rFonts w:asciiTheme="minorHAnsi" w:hAnsiTheme="minorHAnsi" w:cstheme="minorHAnsi"/>
-        </w:rPr>
-        <w:t xml:space="preserve"> pero en minúsculas.</w:t>
+        <w:t>Nombre de la variable, empieza con el tipo pero en minúsculas.</w:t>
       </w:r>
     </w:p>
     <w:p>
@@ -721,7 +701,6 @@
           </w:tcPr>
           <w:p>
             <w:r>
-              <w:lastRenderedPageBreak/>
               <w:t xml:space="preserve">Caracteres empleados </w:t>
             </w:r>
           </w:p>
@@ -794,6 +773,7 @@
               <w:spacing w:before="160"/>
             </w:pPr>
             <w:r>
+              <w:lastRenderedPageBreak/>
               <w:t>u</w:t>
             </w:r>
             <w:r>
@@ -1652,15 +1632,7 @@
             </w:r>
             <w:proofErr w:type="spellEnd"/>
             <w:r>
-              <w:t>……</w:t>
-            </w:r>
-            <w:proofErr w:type="gramStart"/>
-            <w:r>
-              <w:t>…….</w:t>
-            </w:r>
-            <w:proofErr w:type="gramEnd"/>
-            <w:r>
-              <w:t xml:space="preserve">s </w:t>
+              <w:t xml:space="preserve">………….s </w:t>
             </w:r>
           </w:p>
           <w:p>
@@ -1964,7 +1936,7 @@
     <w:p/>
     <w:p>
       <w:pPr>
-        <w:pStyle w:val="Heading2"/>
+        <w:pStyle w:val="Ttulo2"/>
         <w:rPr>
           <w:rFonts w:asciiTheme="minorHAnsi" w:hAnsiTheme="minorHAnsi" w:cstheme="minorHAnsi"/>
         </w:rPr>
@@ -2023,80 +1995,81 @@
         <w:rPr>
           <w:rFonts w:asciiTheme="minorHAnsi" w:hAnsiTheme="minorHAnsi" w:cstheme="minorHAnsi"/>
         </w:rPr>
-        <w:t xml:space="preserve">El nombre de una función deberá consistir de un pronombre que describa el sujeto de la función y un verbo que describa la acción que realizará la función. Por </w:t>
+        <w:t>El nombre de una función deberá consistir de un pronombre que describa el sujeto de la función y un verbo que describa la acción que realizará la función. Por ejemplo para la función que verifica si el dispositivo I2C está listo deberá ser nombrada.</w:t>
+      </w:r>
+    </w:p>
+    <w:p>
+      <w:pPr>
+        <w:jc w:val="both"/>
+        <w:rPr>
+          <w:rFonts w:asciiTheme="minorHAnsi" w:hAnsiTheme="minorHAnsi" w:cstheme="minorHAnsi"/>
+        </w:rPr>
+      </w:pPr>
+    </w:p>
+    <w:p>
+      <w:pPr>
+        <w:rPr>
+          <w:rFonts w:asciiTheme="minorHAnsi" w:hAnsiTheme="minorHAnsi" w:cstheme="minorHAnsi"/>
+        </w:rPr>
+      </w:pPr>
+      <w:r>
+        <w:rPr>
+          <w:rFonts w:asciiTheme="minorHAnsi" w:hAnsiTheme="minorHAnsi" w:cstheme="minorHAnsi"/>
+        </w:rPr>
+        <w:t>uint16_t FN_u16PI_</w:t>
       </w:r>
       <w:proofErr w:type="gramStart"/>
       <w:r>
         <w:rPr>
           <w:rFonts w:asciiTheme="minorHAnsi" w:hAnsiTheme="minorHAnsi" w:cstheme="minorHAnsi"/>
         </w:rPr>
-        <w:t>ejemplo</w:t>
+        <w:t>Control(</w:t>
       </w:r>
       <w:proofErr w:type="gramEnd"/>
       <w:r>
         <w:rPr>
           <w:rFonts w:asciiTheme="minorHAnsi" w:hAnsiTheme="minorHAnsi" w:cstheme="minorHAnsi"/>
         </w:rPr>
-        <w:t xml:space="preserve"> para la función que verifica si el dispositivo I2C está listo deberá ser nombrada.</w:t>
-      </w:r>
-    </w:p>
-    <w:p>
-      <w:pPr>
+        <w:t>int16_t li16Error)</w:t>
+      </w:r>
+    </w:p>
+    <w:p>
+      <w:pPr>
+        <w:rPr>
+          <w:rFonts w:asciiTheme="minorHAnsi" w:hAnsiTheme="minorHAnsi" w:cstheme="minorHAnsi"/>
+        </w:rPr>
+      </w:pPr>
+    </w:p>
+    <w:p>
+      <w:pPr>
+        <w:pStyle w:val="Ttulo2"/>
+        <w:rPr>
+          <w:rFonts w:asciiTheme="minorHAnsi" w:hAnsiTheme="minorHAnsi" w:cstheme="minorHAnsi"/>
+        </w:rPr>
+      </w:pPr>
+      <w:bookmarkStart w:id="4" w:name="_Toc359403243"/>
+      <w:r>
+        <w:rPr>
+          <w:rFonts w:asciiTheme="minorHAnsi" w:hAnsiTheme="minorHAnsi" w:cstheme="minorHAnsi"/>
+        </w:rPr>
+        <w:t>Convención para los nombres de las Subrutinas.</w:t>
+      </w:r>
+      <w:bookmarkEnd w:id="4"/>
+    </w:p>
+    <w:p>
+      <w:pPr>
+        <w:spacing w:before="160"/>
         <w:jc w:val="both"/>
         <w:rPr>
           <w:rFonts w:asciiTheme="minorHAnsi" w:hAnsiTheme="minorHAnsi" w:cstheme="minorHAnsi"/>
         </w:rPr>
       </w:pPr>
-    </w:p>
-    <w:p>
-      <w:pPr>
-        <w:rPr>
-          <w:rFonts w:asciiTheme="minorHAnsi" w:hAnsiTheme="minorHAnsi" w:cstheme="minorHAnsi"/>
-        </w:rPr>
-      </w:pPr>
-      <w:r>
-        <w:rPr>
-          <w:rFonts w:asciiTheme="minorHAnsi" w:hAnsiTheme="minorHAnsi" w:cstheme="minorHAnsi"/>
-        </w:rPr>
-        <w:t>uint16_t FN_u16PI_</w:t>
-      </w:r>
-      <w:proofErr w:type="gramStart"/>
-      <w:r>
-        <w:rPr>
-          <w:rFonts w:asciiTheme="minorHAnsi" w:hAnsiTheme="minorHAnsi" w:cstheme="minorHAnsi"/>
-        </w:rPr>
-        <w:t>Control(</w:t>
-      </w:r>
-      <w:proofErr w:type="gramEnd"/>
-      <w:r>
-        <w:rPr>
-          <w:rFonts w:asciiTheme="minorHAnsi" w:hAnsiTheme="minorHAnsi" w:cstheme="minorHAnsi"/>
-        </w:rPr>
-        <w:t>int16_t li16Error)</w:t>
-      </w:r>
-    </w:p>
-    <w:p>
-      <w:pPr>
-        <w:rPr>
-          <w:rFonts w:asciiTheme="minorHAnsi" w:hAnsiTheme="minorHAnsi" w:cstheme="minorHAnsi"/>
-        </w:rPr>
-      </w:pPr>
-    </w:p>
-    <w:p>
-      <w:pPr>
-        <w:pStyle w:val="Heading2"/>
-        <w:rPr>
-          <w:rFonts w:asciiTheme="minorHAnsi" w:hAnsiTheme="minorHAnsi" w:cstheme="minorHAnsi"/>
-        </w:rPr>
-      </w:pPr>
-      <w:bookmarkStart w:id="4" w:name="_Toc359403243"/>
-      <w:r>
-        <w:rPr>
-          <w:rFonts w:asciiTheme="minorHAnsi" w:hAnsiTheme="minorHAnsi" w:cstheme="minorHAnsi"/>
-        </w:rPr>
-        <w:t>Convención para los nombres de las Subrutinas.</w:t>
-      </w:r>
-      <w:bookmarkEnd w:id="4"/>
+      <w:r>
+        <w:rPr>
+          <w:rFonts w:asciiTheme="minorHAnsi" w:hAnsiTheme="minorHAnsi" w:cstheme="minorHAnsi"/>
+        </w:rPr>
+        <w:t xml:space="preserve">De forma similar a las funciones, se deberán de seguir las siguientes reglas para la definición de subrutinas. </w:t>
+      </w:r>
     </w:p>
     <w:p>
       <w:pPr>
@@ -2110,7 +2083,20 @@
         <w:rPr>
           <w:rFonts w:asciiTheme="minorHAnsi" w:hAnsiTheme="minorHAnsi" w:cstheme="minorHAnsi"/>
         </w:rPr>
-        <w:t xml:space="preserve">De forma similar a las funciones, se deberán de seguir las siguientes reglas para la definición de subrutinas. </w:t>
+        <w:t xml:space="preserve">El identificador de las subrutinas deberá ser </w:t>
+      </w:r>
+      <w:r>
+        <w:rPr>
+          <w:rFonts w:asciiTheme="minorHAnsi" w:hAnsiTheme="minorHAnsi" w:cstheme="minorHAnsi"/>
+          <w:b/>
+        </w:rPr>
+        <w:t>SR</w:t>
+      </w:r>
+      <w:r>
+        <w:rPr>
+          <w:rFonts w:asciiTheme="minorHAnsi" w:hAnsiTheme="minorHAnsi" w:cstheme="minorHAnsi"/>
+        </w:rPr>
+        <w:t>.</w:t>
       </w:r>
     </w:p>
     <w:p>
@@ -2125,20 +2111,7 @@
         <w:rPr>
           <w:rFonts w:asciiTheme="minorHAnsi" w:hAnsiTheme="minorHAnsi" w:cstheme="minorHAnsi"/>
         </w:rPr>
-        <w:t xml:space="preserve">El identificador de las subrutinas deberá ser </w:t>
-      </w:r>
-      <w:r>
-        <w:rPr>
-          <w:rFonts w:asciiTheme="minorHAnsi" w:hAnsiTheme="minorHAnsi" w:cstheme="minorHAnsi"/>
-          <w:b/>
-        </w:rPr>
-        <w:t>SR</w:t>
-      </w:r>
-      <w:r>
-        <w:rPr>
-          <w:rFonts w:asciiTheme="minorHAnsi" w:hAnsiTheme="minorHAnsi" w:cstheme="minorHAnsi"/>
-        </w:rPr>
-        <w:t>.</w:t>
+        <w:t>Después del prefijo SR debe de seguir un guión bajo.  Evitar separar el nombre de la subrutina con el guion bajo. Ejemplo:</w:t>
       </w:r>
     </w:p>
     <w:p>
@@ -2149,12 +2122,6 @@
           <w:rFonts w:asciiTheme="minorHAnsi" w:hAnsiTheme="minorHAnsi" w:cstheme="minorHAnsi"/>
         </w:rPr>
       </w:pPr>
-      <w:r>
-        <w:rPr>
-          <w:rFonts w:asciiTheme="minorHAnsi" w:hAnsiTheme="minorHAnsi" w:cstheme="minorHAnsi"/>
-        </w:rPr>
-        <w:t>Después del prefijo SR debe de seguir un guión bajo.  Evitar separar el nombre de la subrutina con el guion bajo. Ejemplo:</w:t>
-      </w:r>
     </w:p>
     <w:p>
       <w:pPr>
@@ -2164,6 +2131,54 @@
           <w:rFonts w:asciiTheme="minorHAnsi" w:hAnsiTheme="minorHAnsi" w:cstheme="minorHAnsi"/>
         </w:rPr>
       </w:pPr>
+      <w:r>
+        <w:rPr>
+          <w:rFonts w:asciiTheme="minorHAnsi" w:hAnsiTheme="minorHAnsi" w:cstheme="minorHAnsi"/>
+        </w:rPr>
+        <w:t xml:space="preserve"> </w:t>
+      </w:r>
+      <w:proofErr w:type="spellStart"/>
+      <w:r>
+        <w:rPr>
+          <w:rFonts w:asciiTheme="minorHAnsi" w:hAnsiTheme="minorHAnsi" w:cstheme="minorHAnsi"/>
+        </w:rPr>
+        <w:t>void</w:t>
+      </w:r>
+      <w:proofErr w:type="spellEnd"/>
+      <w:r>
+        <w:rPr>
+          <w:rFonts w:asciiTheme="minorHAnsi" w:hAnsiTheme="minorHAnsi" w:cstheme="minorHAnsi"/>
+        </w:rPr>
+        <w:t xml:space="preserve"> </w:t>
+      </w:r>
+      <w:proofErr w:type="spellStart"/>
+      <w:r>
+        <w:rPr>
+          <w:rFonts w:asciiTheme="minorHAnsi" w:hAnsiTheme="minorHAnsi" w:cstheme="minorHAnsi"/>
+        </w:rPr>
+        <w:t>SR_Motor_Control</w:t>
+      </w:r>
+      <w:proofErr w:type="spellEnd"/>
+      <w:r>
+        <w:rPr>
+          <w:rFonts w:asciiTheme="minorHAnsi" w:hAnsiTheme="minorHAnsi" w:cstheme="minorHAnsi"/>
+        </w:rPr>
+        <w:t>(</w:t>
+      </w:r>
+      <w:proofErr w:type="spellStart"/>
+      <w:r>
+        <w:rPr>
+          <w:rFonts w:asciiTheme="minorHAnsi" w:hAnsiTheme="minorHAnsi" w:cstheme="minorHAnsi"/>
+        </w:rPr>
+        <w:t>void</w:t>
+      </w:r>
+      <w:proofErr w:type="spellEnd"/>
+      <w:r>
+        <w:rPr>
+          <w:rFonts w:asciiTheme="minorHAnsi" w:hAnsiTheme="minorHAnsi" w:cstheme="minorHAnsi"/>
+        </w:rPr>
+        <w:t>)</w:t>
+      </w:r>
     </w:p>
     <w:p>
       <w:pPr>
@@ -2173,55 +2188,6 @@
           <w:rFonts w:asciiTheme="minorHAnsi" w:hAnsiTheme="minorHAnsi" w:cstheme="minorHAnsi"/>
         </w:rPr>
       </w:pPr>
-      <w:r>
-        <w:rPr>
-          <w:rFonts w:asciiTheme="minorHAnsi" w:hAnsiTheme="minorHAnsi" w:cstheme="minorHAnsi"/>
-        </w:rPr>
-        <w:lastRenderedPageBreak/>
-        <w:t xml:space="preserve"> </w:t>
-      </w:r>
-      <w:proofErr w:type="spellStart"/>
-      <w:r>
-        <w:rPr>
-          <w:rFonts w:asciiTheme="minorHAnsi" w:hAnsiTheme="minorHAnsi" w:cstheme="minorHAnsi"/>
-        </w:rPr>
-        <w:t>void</w:t>
-      </w:r>
-      <w:proofErr w:type="spellEnd"/>
-      <w:r>
-        <w:rPr>
-          <w:rFonts w:asciiTheme="minorHAnsi" w:hAnsiTheme="minorHAnsi" w:cstheme="minorHAnsi"/>
-        </w:rPr>
-        <w:t xml:space="preserve"> </w:t>
-      </w:r>
-      <w:proofErr w:type="spellStart"/>
-      <w:r>
-        <w:rPr>
-          <w:rFonts w:asciiTheme="minorHAnsi" w:hAnsiTheme="minorHAnsi" w:cstheme="minorHAnsi"/>
-        </w:rPr>
-        <w:t>SR_Motor_Control</w:t>
-      </w:r>
-      <w:proofErr w:type="spellEnd"/>
-      <w:r>
-        <w:rPr>
-          <w:rFonts w:asciiTheme="minorHAnsi" w:hAnsiTheme="minorHAnsi" w:cstheme="minorHAnsi"/>
-        </w:rPr>
-        <w:t>(</w:t>
-      </w:r>
-      <w:proofErr w:type="spellStart"/>
-      <w:r>
-        <w:rPr>
-          <w:rFonts w:asciiTheme="minorHAnsi" w:hAnsiTheme="minorHAnsi" w:cstheme="minorHAnsi"/>
-        </w:rPr>
-        <w:t>void</w:t>
-      </w:r>
-      <w:proofErr w:type="spellEnd"/>
-      <w:r>
-        <w:rPr>
-          <w:rFonts w:asciiTheme="minorHAnsi" w:hAnsiTheme="minorHAnsi" w:cstheme="minorHAnsi"/>
-        </w:rPr>
-        <w:t>)</w:t>
-      </w:r>
     </w:p>
     <w:p>
       <w:pPr>
@@ -2231,15 +2197,6 @@
           <w:rFonts w:asciiTheme="minorHAnsi" w:hAnsiTheme="minorHAnsi" w:cstheme="minorHAnsi"/>
         </w:rPr>
       </w:pPr>
-    </w:p>
-    <w:p>
-      <w:pPr>
-        <w:spacing w:before="160"/>
-        <w:jc w:val="both"/>
-        <w:rPr>
-          <w:rFonts w:asciiTheme="minorHAnsi" w:hAnsiTheme="minorHAnsi" w:cstheme="minorHAnsi"/>
-        </w:rPr>
-      </w:pPr>
       <w:r>
         <w:rPr>
           <w:rFonts w:asciiTheme="minorHAnsi" w:hAnsiTheme="minorHAnsi" w:cstheme="minorHAnsi"/>
@@ -2256,7 +2213,7 @@
     </w:p>
     <w:p>
       <w:pPr>
-        <w:pStyle w:val="Heading2"/>
+        <w:pStyle w:val="Ttulo2"/>
         <w:rPr>
           <w:rFonts w:asciiTheme="minorHAnsi" w:hAnsiTheme="minorHAnsi" w:cstheme="minorHAnsi"/>
         </w:rPr>
@@ -2341,7 +2298,7 @@
     </w:p>
     <w:p>
       <w:pPr>
-        <w:pStyle w:val="Heading2"/>
+        <w:pStyle w:val="Ttulo2"/>
       </w:pPr>
       <w:bookmarkStart w:id="7" w:name="_Toc303092745"/>
       <w:bookmarkStart w:id="8" w:name="_Toc313530302"/>
@@ -2354,7 +2311,7 @@
     <w:bookmarkEnd w:id="8"/>
     <w:p>
       <w:pPr>
-        <w:pStyle w:val="Heading2"/>
+        <w:pStyle w:val="Ttulo2"/>
       </w:pPr>
       <w:r>
         <w:t xml:space="preserve"> </w:t>
@@ -2416,15 +2373,7 @@
       </w:r>
       <w:proofErr w:type="spellEnd"/>
       <w:r>
-        <w:t xml:space="preserve"> se </w:t>
-      </w:r>
-      <w:proofErr w:type="gramStart"/>
-      <w:r>
-        <w:t>usara</w:t>
-      </w:r>
-      <w:proofErr w:type="gramEnd"/>
-      <w:r>
-        <w:t xml:space="preserve"> en todos los .c</w:t>
+        <w:t xml:space="preserve"> se usara en todos los .c</w:t>
       </w:r>
     </w:p>
     <w:p>
@@ -2462,7 +2411,7 @@
                     </pic:cNvPicPr>
                   </pic:nvPicPr>
                   <pic:blipFill>
-                    <a:blip r:embed="rId6">
+                    <a:blip r:embed="rId7">
                       <a:extLst>
                         <a:ext uri="{28A0092B-C50C-407E-A947-70E740481C1C}">
                           <a14:useLocalDpi xmlns:a14="http://schemas.microsoft.com/office/drawing/2010/main" val="0"/>
@@ -2551,7 +2500,7 @@
                     </pic:cNvPicPr>
                   </pic:nvPicPr>
                   <pic:blipFill>
-                    <a:blip r:embed="rId7">
+                    <a:blip r:embed="rId8">
                       <a:extLst>
                         <a:ext uri="{28A0092B-C50C-407E-A947-70E740481C1C}">
                           <a14:useLocalDpi xmlns:a14="http://schemas.microsoft.com/office/drawing/2010/main" val="0"/>
@@ -2627,7 +2576,7 @@
                     </pic:cNvPicPr>
                   </pic:nvPicPr>
                   <pic:blipFill>
-                    <a:blip r:embed="rId8">
+                    <a:blip r:embed="rId9">
                       <a:extLst>
                         <a:ext uri="{28A0092B-C50C-407E-A947-70E740481C1C}">
                           <a14:useLocalDpi xmlns:a14="http://schemas.microsoft.com/office/drawing/2010/main" val="0"/>
@@ -2677,8 +2626,8 @@
 </file>
 
 <file path=word/numbering.xml><?xml version="1.0" encoding="utf-8"?>
-<w:numbering xmlns:wpc="http://schemas.microsoft.com/office/word/2010/wordprocessingCanvas" xmlns:cx="http://schemas.microsoft.com/office/drawing/2014/chartex" xmlns:cx1="http://schemas.microsoft.com/office/drawing/2015/9/8/chartex" xmlns:mc="http://schemas.openxmlformats.org/markup-compatibility/2006" xmlns:o="urn:schemas-microsoft-com:office:office" xmlns:r="http://schemas.openxmlformats.org/officeDocument/2006/relationships" xmlns:m="http://schemas.openxmlformats.org/officeDocument/2006/math" xmlns:v="urn:schemas-microsoft-com:vml" xmlns:wp14="http://schemas.microsoft.com/office/word/2010/wordprocessingDrawing" xmlns:wp="http://schemas.openxmlformats.org/drawingml/2006/wordprocessingDrawing" xmlns:w10="urn:schemas-microsoft-com:office:word" xmlns:w="http://schemas.openxmlformats.org/wordprocessingml/2006/main" xmlns:w14="http://schemas.microsoft.com/office/word/2010/wordml" xmlns:w15="http://schemas.microsoft.com/office/word/2012/wordml" xmlns:w16se="http://schemas.microsoft.com/office/word/2015/wordml/symex" xmlns:wpg="http://schemas.microsoft.com/office/word/2010/wordprocessingGroup" xmlns:wpi="http://schemas.microsoft.com/office/word/2010/wordprocessingInk" xmlns:wne="http://schemas.microsoft.com/office/word/2006/wordml" xmlns:wps="http://schemas.microsoft.com/office/word/2010/wordprocessingShape" mc:Ignorable="w14 w15 w16se wp14">
-  <w:abstractNum w:abstractNumId="0" w15:restartNumberingAfterBreak="0">
+<w:numbering xmlns:wpc="http://schemas.microsoft.com/office/word/2010/wordprocessingCanvas" xmlns:mc="http://schemas.openxmlformats.org/markup-compatibility/2006" xmlns:o="urn:schemas-microsoft-com:office:office" xmlns:r="http://schemas.openxmlformats.org/officeDocument/2006/relationships" xmlns:m="http://schemas.openxmlformats.org/officeDocument/2006/math" xmlns:v="urn:schemas-microsoft-com:vml" xmlns:wp14="http://schemas.microsoft.com/office/word/2010/wordprocessingDrawing" xmlns:wp="http://schemas.openxmlformats.org/drawingml/2006/wordprocessingDrawing" xmlns:w10="urn:schemas-microsoft-com:office:word" xmlns:w="http://schemas.openxmlformats.org/wordprocessingml/2006/main" xmlns:w14="http://schemas.microsoft.com/office/word/2010/wordml" xmlns:wpg="http://schemas.microsoft.com/office/word/2010/wordprocessingGroup" xmlns:wpi="http://schemas.microsoft.com/office/word/2010/wordprocessingInk" xmlns:wne="http://schemas.microsoft.com/office/word/2006/wordml" xmlns:wps="http://schemas.microsoft.com/office/word/2010/wordprocessingShape" mc:Ignorable="w14 wp14">
+  <w:abstractNum w:abstractNumId="0">
     <w:nsid w:val="2B5F0797"/>
     <w:multiLevelType w:val="hybridMultilevel"/>
     <w:tmpl w:val="6B6447A6"/>
@@ -2791,7 +2740,7 @@
       </w:rPr>
     </w:lvl>
   </w:abstractNum>
-  <w:abstractNum w:abstractNumId="1" w15:restartNumberingAfterBreak="0">
+  <w:abstractNum w:abstractNumId="1">
     <w:nsid w:val="3DFE07BA"/>
     <w:multiLevelType w:val="hybridMultilevel"/>
     <w:tmpl w:val="40508DFE"/>
@@ -2890,7 +2839,7 @@
 </file>
 
 <file path=word/styles.xml><?xml version="1.0" encoding="utf-8"?>
-<w:styles xmlns:mc="http://schemas.openxmlformats.org/markup-compatibility/2006" xmlns:r="http://schemas.openxmlformats.org/officeDocument/2006/relationships" xmlns:w="http://schemas.openxmlformats.org/wordprocessingml/2006/main" xmlns:w14="http://schemas.microsoft.com/office/word/2010/wordml" xmlns:w15="http://schemas.microsoft.com/office/word/2012/wordml" xmlns:w16se="http://schemas.microsoft.com/office/word/2015/wordml/symex" mc:Ignorable="w14 w15 w16se">
+<w:styles xmlns:mc="http://schemas.openxmlformats.org/markup-compatibility/2006" xmlns:r="http://schemas.openxmlformats.org/officeDocument/2006/relationships" xmlns:w="http://schemas.openxmlformats.org/wordprocessingml/2006/main" xmlns:w14="http://schemas.microsoft.com/office/word/2010/wordml" mc:Ignorable="w14">
   <w:docDefaults>
     <w:rPrDefault>
       <w:rPr>
@@ -2906,378 +2855,144 @@
       </w:pPr>
     </w:pPrDefault>
   </w:docDefaults>
-  <w:latentStyles w:defLockedState="0" w:defUIPriority="99" w:defSemiHidden="0" w:defUnhideWhenUsed="0" w:defQFormat="0" w:count="371">
-    <w:lsdException w:name="Normal" w:uiPriority="0" w:qFormat="1"/>
-    <w:lsdException w:name="heading 1" w:uiPriority="0" w:qFormat="1"/>
-    <w:lsdException w:name="heading 2" w:semiHidden="1" w:uiPriority="0" w:unhideWhenUsed="1" w:qFormat="1"/>
-    <w:lsdException w:name="heading 3" w:semiHidden="1" w:uiPriority="9" w:unhideWhenUsed="1" w:qFormat="1"/>
-    <w:lsdException w:name="heading 4" w:semiHidden="1" w:uiPriority="9" w:unhideWhenUsed="1" w:qFormat="1"/>
-    <w:lsdException w:name="heading 5" w:semiHidden="1" w:uiPriority="9" w:unhideWhenUsed="1" w:qFormat="1"/>
-    <w:lsdException w:name="heading 6" w:semiHidden="1" w:uiPriority="9" w:unhideWhenUsed="1" w:qFormat="1"/>
-    <w:lsdException w:name="heading 7" w:semiHidden="1" w:uiPriority="9" w:unhideWhenUsed="1" w:qFormat="1"/>
-    <w:lsdException w:name="heading 8" w:semiHidden="1" w:uiPriority="9" w:unhideWhenUsed="1" w:qFormat="1"/>
-    <w:lsdException w:name="heading 9" w:semiHidden="1" w:uiPriority="9" w:unhideWhenUsed="1" w:qFormat="1"/>
-    <w:lsdException w:name="index 1" w:semiHidden="1" w:unhideWhenUsed="1"/>
-    <w:lsdException w:name="index 2" w:semiHidden="1" w:unhideWhenUsed="1"/>
-    <w:lsdException w:name="index 3" w:semiHidden="1" w:unhideWhenUsed="1"/>
-    <w:lsdException w:name="index 4" w:semiHidden="1" w:unhideWhenUsed="1"/>
-    <w:lsdException w:name="index 5" w:semiHidden="1" w:unhideWhenUsed="1"/>
-    <w:lsdException w:name="index 6" w:semiHidden="1" w:unhideWhenUsed="1"/>
-    <w:lsdException w:name="index 7" w:semiHidden="1" w:unhideWhenUsed="1"/>
-    <w:lsdException w:name="index 8" w:semiHidden="1" w:unhideWhenUsed="1"/>
-    <w:lsdException w:name="index 9" w:semiHidden="1" w:unhideWhenUsed="1"/>
-    <w:lsdException w:name="toc 1" w:semiHidden="1" w:uiPriority="39" w:unhideWhenUsed="1"/>
-    <w:lsdException w:name="toc 2" w:semiHidden="1" w:uiPriority="39" w:unhideWhenUsed="1"/>
-    <w:lsdException w:name="toc 3" w:semiHidden="1" w:uiPriority="39" w:unhideWhenUsed="1"/>
-    <w:lsdException w:name="toc 4" w:semiHidden="1" w:uiPriority="39" w:unhideWhenUsed="1"/>
-    <w:lsdException w:name="toc 5" w:semiHidden="1" w:uiPriority="39" w:unhideWhenUsed="1"/>
-    <w:lsdException w:name="toc 6" w:semiHidden="1" w:uiPriority="39" w:unhideWhenUsed="1"/>
-    <w:lsdException w:name="toc 7" w:semiHidden="1" w:uiPriority="39" w:unhideWhenUsed="1"/>
-    <w:lsdException w:name="toc 8" w:semiHidden="1" w:uiPriority="39" w:unhideWhenUsed="1"/>
-    <w:lsdException w:name="toc 9" w:semiHidden="1" w:uiPriority="39" w:unhideWhenUsed="1"/>
-    <w:lsdException w:name="Normal Indent" w:semiHidden="1" w:unhideWhenUsed="1"/>
-    <w:lsdException w:name="footnote text" w:semiHidden="1" w:unhideWhenUsed="1"/>
-    <w:lsdException w:name="annotation text" w:semiHidden="1" w:unhideWhenUsed="1"/>
-    <w:lsdException w:name="header" w:semiHidden="1" w:unhideWhenUsed="1"/>
-    <w:lsdException w:name="footer" w:semiHidden="1" w:unhideWhenUsed="1"/>
-    <w:lsdException w:name="index heading" w:semiHidden="1" w:unhideWhenUsed="1"/>
-    <w:lsdException w:name="caption" w:semiHidden="1" w:uiPriority="35" w:unhideWhenUsed="1" w:qFormat="1"/>
-    <w:lsdException w:name="table of figures" w:semiHidden="1" w:unhideWhenUsed="1"/>
-    <w:lsdException w:name="envelope address" w:semiHidden="1" w:unhideWhenUsed="1"/>
-    <w:lsdException w:name="envelope return" w:semiHidden="1" w:unhideWhenUsed="1"/>
-    <w:lsdException w:name="footnote reference" w:semiHidden="1" w:unhideWhenUsed="1"/>
-    <w:lsdException w:name="annotation reference" w:semiHidden="1" w:unhideWhenUsed="1"/>
-    <w:lsdException w:name="line number" w:semiHidden="1" w:unhideWhenUsed="1"/>
-    <w:lsdException w:name="page number" w:semiHidden="1" w:unhideWhenUsed="1"/>
-    <w:lsdException w:name="endnote reference" w:semiHidden="1" w:unhideWhenUsed="1"/>
-    <w:lsdException w:name="endnote text" w:semiHidden="1" w:unhideWhenUsed="1"/>
-    <w:lsdException w:name="table of authorities" w:semiHidden="1" w:unhideWhenUsed="1"/>
-    <w:lsdException w:name="macro" w:semiHidden="1" w:unhideWhenUsed="1"/>
-    <w:lsdException w:name="toa heading" w:semiHidden="1" w:unhideWhenUsed="1"/>
-    <w:lsdException w:name="List" w:semiHidden="1" w:unhideWhenUsed="1"/>
-    <w:lsdException w:name="List Bullet" w:semiHidden="1" w:unhideWhenUsed="1"/>
-    <w:lsdException w:name="List Number" w:semiHidden="1" w:unhideWhenUsed="1"/>
-    <w:lsdException w:name="List 2" w:semiHidden="1" w:unhideWhenUsed="1"/>
-    <w:lsdException w:name="List 3" w:semiHidden="1" w:unhideWhenUsed="1"/>
-    <w:lsdException w:name="List 4" w:semiHidden="1" w:unhideWhenUsed="1"/>
-    <w:lsdException w:name="List 5" w:semiHidden="1" w:unhideWhenUsed="1"/>
-    <w:lsdException w:name="List Bullet 2" w:semiHidden="1" w:unhideWhenUsed="1"/>
-    <w:lsdException w:name="List Bullet 3" w:semiHidden="1" w:unhideWhenUsed="1"/>
-    <w:lsdException w:name="List Bullet 4" w:semiHidden="1" w:unhideWhenUsed="1"/>
-    <w:lsdException w:name="List Bullet 5" w:semiHidden="1" w:unhideWhenUsed="1"/>
-    <w:lsdException w:name="List Number 2" w:semiHidden="1" w:unhideWhenUsed="1"/>
-    <w:lsdException w:name="List Number 3" w:semiHidden="1" w:unhideWhenUsed="1"/>
-    <w:lsdException w:name="List Number 4" w:semiHidden="1" w:unhideWhenUsed="1"/>
-    <w:lsdException w:name="List Number 5" w:semiHidden="1" w:unhideWhenUsed="1"/>
-    <w:lsdException w:name="Title" w:uiPriority="10" w:qFormat="1"/>
-    <w:lsdException w:name="Closing" w:semiHidden="1" w:unhideWhenUsed="1"/>
-    <w:lsdException w:name="Signature" w:semiHidden="1" w:unhideWhenUsed="1"/>
-    <w:lsdException w:name="Default Paragraph Font" w:semiHidden="1" w:uiPriority="1" w:unhideWhenUsed="1"/>
-    <w:lsdException w:name="Body Text" w:semiHidden="1" w:unhideWhenUsed="1"/>
-    <w:lsdException w:name="Body Text Indent" w:semiHidden="1" w:unhideWhenUsed="1"/>
-    <w:lsdException w:name="List Continue" w:semiHidden="1" w:unhideWhenUsed="1"/>
-    <w:lsdException w:name="List Continue 2" w:semiHidden="1" w:unhideWhenUsed="1"/>
-    <w:lsdException w:name="List Continue 3" w:semiHidden="1" w:unhideWhenUsed="1"/>
-    <w:lsdException w:name="List Continue 4" w:semiHidden="1" w:unhideWhenUsed="1"/>
-    <w:lsdException w:name="List Continue 5" w:semiHidden="1" w:unhideWhenUsed="1"/>
-    <w:lsdException w:name="Message Header" w:semiHidden="1" w:unhideWhenUsed="1"/>
-    <w:lsdException w:name="Subtitle" w:uiPriority="11" w:qFormat="1"/>
-    <w:lsdException w:name="Salutation" w:semiHidden="1" w:unhideWhenUsed="1"/>
-    <w:lsdException w:name="Date" w:semiHidden="1" w:unhideWhenUsed="1"/>
-    <w:lsdException w:name="Body Text First Indent" w:semiHidden="1" w:unhideWhenUsed="1"/>
-    <w:lsdException w:name="Body Text First Indent 2" w:semiHidden="1" w:unhideWhenUsed="1"/>
-    <w:lsdException w:name="Note Heading" w:semiHidden="1" w:unhideWhenUsed="1"/>
-    <w:lsdException w:name="Body Text 2" w:semiHidden="1" w:unhideWhenUsed="1"/>
-    <w:lsdException w:name="Body Text 3" w:semiHidden="1" w:unhideWhenUsed="1"/>
-    <w:lsdException w:name="Body Text Indent 2" w:semiHidden="1" w:unhideWhenUsed="1"/>
-    <w:lsdException w:name="Body Text Indent 3" w:semiHidden="1" w:unhideWhenUsed="1"/>
-    <w:lsdException w:name="Block Text" w:semiHidden="1" w:unhideWhenUsed="1"/>
-    <w:lsdException w:name="Hyperlink" w:semiHidden="1" w:unhideWhenUsed="1"/>
-    <w:lsdException w:name="FollowedHyperlink" w:semiHidden="1" w:unhideWhenUsed="1"/>
-    <w:lsdException w:name="Strong" w:uiPriority="22" w:qFormat="1"/>
-    <w:lsdException w:name="Emphasis" w:uiPriority="20" w:qFormat="1"/>
-    <w:lsdException w:name="Document Map" w:semiHidden="1" w:unhideWhenUsed="1"/>
-    <w:lsdException w:name="Plain Text" w:semiHidden="1" w:unhideWhenUsed="1"/>
-    <w:lsdException w:name="E-mail Signature" w:semiHidden="1" w:unhideWhenUsed="1"/>
-    <w:lsdException w:name="HTML Top of Form" w:semiHidden="1" w:unhideWhenUsed="1"/>
-    <w:lsdException w:name="HTML Bottom of Form" w:semiHidden="1" w:unhideWhenUsed="1"/>
-    <w:lsdException w:name="Normal (Web)" w:semiHidden="1" w:unhideWhenUsed="1"/>
-    <w:lsdException w:name="HTML Acronym" w:semiHidden="1" w:unhideWhenUsed="1"/>
-    <w:lsdException w:name="HTML Address" w:semiHidden="1" w:unhideWhenUsed="1"/>
-    <w:lsdException w:name="HTML Cite" w:semiHidden="1" w:unhideWhenUsed="1"/>
-    <w:lsdException w:name="HTML Code" w:semiHidden="1" w:unhideWhenUsed="1"/>
-    <w:lsdException w:name="HTML Definition" w:semiHidden="1" w:unhideWhenUsed="1"/>
-    <w:lsdException w:name="HTML Keyboard" w:semiHidden="1" w:unhideWhenUsed="1"/>
-    <w:lsdException w:name="HTML Preformatted" w:semiHidden="1" w:unhideWhenUsed="1"/>
-    <w:lsdException w:name="HTML Sample" w:semiHidden="1" w:unhideWhenUsed="1"/>
-    <w:lsdException w:name="HTML Typewriter" w:semiHidden="1" w:unhideWhenUsed="1"/>
-    <w:lsdException w:name="HTML Variable" w:semiHidden="1" w:unhideWhenUsed="1"/>
-    <w:lsdException w:name="Normal Table" w:semiHidden="1" w:unhideWhenUsed="1"/>
-    <w:lsdException w:name="annotation subject" w:semiHidden="1" w:unhideWhenUsed="1"/>
-    <w:lsdException w:name="No List" w:semiHidden="1" w:unhideWhenUsed="1"/>
-    <w:lsdException w:name="Outline List 1" w:semiHidden="1" w:unhideWhenUsed="1"/>
-    <w:lsdException w:name="Outline List 2" w:semiHidden="1" w:unhideWhenUsed="1"/>
-    <w:lsdException w:name="Outline List 3" w:semiHidden="1" w:unhideWhenUsed="1"/>
-    <w:lsdException w:name="Table Simple 1" w:semiHidden="1" w:unhideWhenUsed="1"/>
-    <w:lsdException w:name="Table Simple 2" w:semiHidden="1" w:unhideWhenUsed="1"/>
-    <w:lsdException w:name="Table Simple 3" w:semiHidden="1" w:unhideWhenUsed="1"/>
-    <w:lsdException w:name="Table Classic 1" w:semiHidden="1" w:unhideWhenUsed="1"/>
-    <w:lsdException w:name="Table Classic 2" w:semiHidden="1" w:unhideWhenUsed="1"/>
-    <w:lsdException w:name="Table Classic 3" w:semiHidden="1" w:unhideWhenUsed="1"/>
-    <w:lsdException w:name="Table Classic 4" w:semiHidden="1" w:unhideWhenUsed="1"/>
-    <w:lsdException w:name="Table Colorful 1" w:semiHidden="1" w:unhideWhenUsed="1"/>
-    <w:lsdException w:name="Table Colorful 2" w:semiHidden="1" w:unhideWhenUsed="1"/>
-    <w:lsdException w:name="Table Colorful 3" w:semiHidden="1" w:unhideWhenUsed="1"/>
-    <w:lsdException w:name="Table Columns 1" w:semiHidden="1" w:unhideWhenUsed="1"/>
-    <w:lsdException w:name="Table Columns 2" w:semiHidden="1" w:unhideWhenUsed="1"/>
-    <w:lsdException w:name="Table Columns 3" w:semiHidden="1" w:unhideWhenUsed="1"/>
-    <w:lsdException w:name="Table Columns 4" w:semiHidden="1" w:unhideWhenUsed="1"/>
-    <w:lsdException w:name="Table Columns 5" w:semiHidden="1" w:unhideWhenUsed="1"/>
-    <w:lsdException w:name="Table Grid 1" w:semiHidden="1" w:unhideWhenUsed="1"/>
-    <w:lsdException w:name="Table Grid 2" w:semiHidden="1" w:unhideWhenUsed="1"/>
-    <w:lsdException w:name="Table Grid 3" w:semiHidden="1" w:unhideWhenUsed="1"/>
-    <w:lsdException w:name="Table Grid 4" w:semiHidden="1" w:unhideWhenUsed="1"/>
-    <w:lsdException w:name="Table Grid 5" w:semiHidden="1" w:unhideWhenUsed="1"/>
-    <w:lsdException w:name="Table Grid 6" w:semiHidden="1" w:unhideWhenUsed="1"/>
-    <w:lsdException w:name="Table Grid 7" w:semiHidden="1" w:unhideWhenUsed="1"/>
-    <w:lsdException w:name="Table Grid 8" w:semiHidden="1" w:unhideWhenUsed="1"/>
-    <w:lsdException w:name="Table List 1" w:semiHidden="1" w:unhideWhenUsed="1"/>
-    <w:lsdException w:name="Table List 2" w:semiHidden="1" w:unhideWhenUsed="1"/>
-    <w:lsdException w:name="Table List 3" w:semiHidden="1" w:unhideWhenUsed="1"/>
-    <w:lsdException w:name="Table List 4" w:semiHidden="1" w:unhideWhenUsed="1"/>
-    <w:lsdException w:name="Table List 5" w:semiHidden="1" w:unhideWhenUsed="1"/>
-    <w:lsdException w:name="Table List 6" w:semiHidden="1" w:unhideWhenUsed="1"/>
-    <w:lsdException w:name="Table List 7" w:semiHidden="1" w:unhideWhenUsed="1"/>
-    <w:lsdException w:name="Table List 8" w:semiHidden="1" w:unhideWhenUsed="1"/>
-    <w:lsdException w:name="Table 3D effects 1" w:semiHidden="1" w:unhideWhenUsed="1"/>
-    <w:lsdException w:name="Table 3D effects 2" w:semiHidden="1" w:unhideWhenUsed="1"/>
-    <w:lsdException w:name="Table 3D effects 3" w:semiHidden="1" w:unhideWhenUsed="1"/>
-    <w:lsdException w:name="Table Contemporary" w:semiHidden="1" w:unhideWhenUsed="1"/>
-    <w:lsdException w:name="Table Elegant" w:semiHidden="1" w:unhideWhenUsed="1"/>
-    <w:lsdException w:name="Table Professional" w:semiHidden="1" w:unhideWhenUsed="1"/>
-    <w:lsdException w:name="Table Subtle 1" w:semiHidden="1" w:unhideWhenUsed="1"/>
-    <w:lsdException w:name="Table Subtle 2" w:semiHidden="1" w:unhideWhenUsed="1"/>
-    <w:lsdException w:name="Table Web 1" w:semiHidden="1" w:unhideWhenUsed="1"/>
-    <w:lsdException w:name="Table Web 2" w:semiHidden="1" w:unhideWhenUsed="1"/>
-    <w:lsdException w:name="Table Web 3" w:semiHidden="1" w:unhideWhenUsed="1"/>
-    <w:lsdException w:name="Balloon Text" w:semiHidden="1" w:unhideWhenUsed="1"/>
-    <w:lsdException w:name="Table Grid" w:uiPriority="39"/>
-    <w:lsdException w:name="Table Theme" w:semiHidden="1" w:unhideWhenUsed="1"/>
-    <w:lsdException w:name="Placeholder Text" w:semiHidden="1"/>
-    <w:lsdException w:name="No Spacing" w:uiPriority="1" w:qFormat="1"/>
-    <w:lsdException w:name="Light Shading" w:uiPriority="60"/>
-    <w:lsdException w:name="Light List" w:uiPriority="61"/>
-    <w:lsdException w:name="Light Grid" w:uiPriority="62"/>
-    <w:lsdException w:name="Medium Shading 1" w:uiPriority="63"/>
-    <w:lsdException w:name="Medium Shading 2" w:uiPriority="64"/>
-    <w:lsdException w:name="Medium List 1" w:uiPriority="65"/>
-    <w:lsdException w:name="Medium List 2" w:uiPriority="66"/>
-    <w:lsdException w:name="Medium Grid 1" w:uiPriority="67"/>
-    <w:lsdException w:name="Medium Grid 2" w:uiPriority="68"/>
-    <w:lsdException w:name="Medium Grid 3" w:uiPriority="69"/>
-    <w:lsdException w:name="Dark List" w:uiPriority="70"/>
-    <w:lsdException w:name="Colorful Shading" w:uiPriority="71"/>
-    <w:lsdException w:name="Colorful List" w:uiPriority="72"/>
-    <w:lsdException w:name="Colorful Grid" w:uiPriority="73"/>
-    <w:lsdException w:name="Light Shading Accent 1" w:uiPriority="60"/>
-    <w:lsdException w:name="Light List Accent 1" w:uiPriority="61"/>
-    <w:lsdException w:name="Light Grid Accent 1" w:uiPriority="62"/>
-    <w:lsdException w:name="Medium Shading 1 Accent 1" w:uiPriority="63"/>
-    <w:lsdException w:name="Medium Shading 2 Accent 1" w:uiPriority="64"/>
-    <w:lsdException w:name="Medium List 1 Accent 1" w:uiPriority="65"/>
-    <w:lsdException w:name="Revision" w:semiHidden="1"/>
-    <w:lsdException w:name="List Paragraph" w:uiPriority="34" w:qFormat="1"/>
-    <w:lsdException w:name="Quote" w:uiPriority="29" w:qFormat="1"/>
-    <w:lsdException w:name="Intense Quote" w:uiPriority="30" w:qFormat="1"/>
-    <w:lsdException w:name="Medium List 2 Accent 1" w:uiPriority="66"/>
-    <w:lsdException w:name="Medium Grid 1 Accent 1" w:uiPriority="67"/>
-    <w:lsdException w:name="Medium Grid 2 Accent 1" w:uiPriority="68"/>
-    <w:lsdException w:name="Medium Grid 3 Accent 1" w:uiPriority="69"/>
-    <w:lsdException w:name="Dark List Accent 1" w:uiPriority="70"/>
-    <w:lsdException w:name="Colorful Shading Accent 1" w:uiPriority="71"/>
-    <w:lsdException w:name="Colorful List Accent 1" w:uiPriority="72"/>
-    <w:lsdException w:name="Colorful Grid Accent 1" w:uiPriority="73"/>
-    <w:lsdException w:name="Light Shading Accent 2" w:uiPriority="60"/>
-    <w:lsdException w:name="Light List Accent 2" w:uiPriority="61"/>
-    <w:lsdException w:name="Light Grid Accent 2" w:uiPriority="62"/>
-    <w:lsdException w:name="Medium Shading 1 Accent 2" w:uiPriority="63"/>
-    <w:lsdException w:name="Medium Shading 2 Accent 2" w:uiPriority="64"/>
-    <w:lsdException w:name="Medium List 1 Accent 2" w:uiPriority="65"/>
-    <w:lsdException w:name="Medium List 2 Accent 2" w:uiPriority="66"/>
-    <w:lsdException w:name="Medium Grid 1 Accent 2" w:uiPriority="67"/>
-    <w:lsdException w:name="Medium Grid 2 Accent 2" w:uiPriority="68"/>
-    <w:lsdException w:name="Medium Grid 3 Accent 2" w:uiPriority="69"/>
-    <w:lsdException w:name="Dark List Accent 2" w:uiPriority="70"/>
-    <w:lsdException w:name="Colorful Shading Accent 2" w:uiPriority="71"/>
-    <w:lsdException w:name="Colorful List Accent 2" w:uiPriority="72"/>
-    <w:lsdException w:name="Colorful Grid Accent 2" w:uiPriority="73"/>
-    <w:lsdException w:name="Light Shading Accent 3" w:uiPriority="60"/>
-    <w:lsdException w:name="Light List Accent 3" w:uiPriority="61"/>
-    <w:lsdException w:name="Light Grid Accent 3" w:uiPriority="62"/>
-    <w:lsdException w:name="Medium Shading 1 Accent 3" w:uiPriority="63"/>
-    <w:lsdException w:name="Medium Shading 2 Accent 3" w:uiPriority="64"/>
-    <w:lsdException w:name="Medium List 1 Accent 3" w:uiPriority="65"/>
-    <w:lsdException w:name="Medium List 2 Accent 3" w:uiPriority="66"/>
-    <w:lsdException w:name="Medium Grid 1 Accent 3" w:uiPriority="67"/>
-    <w:lsdException w:name="Medium Grid 2 Accent 3" w:uiPriority="68"/>
-    <w:lsdException w:name="Medium Grid 3 Accent 3" w:uiPriority="69"/>
-    <w:lsdException w:name="Dark List Accent 3" w:uiPriority="70"/>
-    <w:lsdException w:name="Colorful Shading Accent 3" w:uiPriority="71"/>
-    <w:lsdException w:name="Colorful List Accent 3" w:uiPriority="72"/>
-    <w:lsdException w:name="Colorful Grid Accent 3" w:uiPriority="73"/>
-    <w:lsdException w:name="Light Shading Accent 4" w:uiPriority="60"/>
-    <w:lsdException w:name="Light List Accent 4" w:uiPriority="61"/>
-    <w:lsdException w:name="Light Grid Accent 4" w:uiPriority="62"/>
-    <w:lsdException w:name="Medium Shading 1 Accent 4" w:uiPriority="63"/>
-    <w:lsdException w:name="Medium Shading 2 Accent 4" w:uiPriority="64"/>
-    <w:lsdException w:name="Medium List 1 Accent 4" w:uiPriority="65"/>
-    <w:lsdException w:name="Medium List 2 Accent 4" w:uiPriority="66"/>
-    <w:lsdException w:name="Medium Grid 1 Accent 4" w:uiPriority="67"/>
-    <w:lsdException w:name="Medium Grid 2 Accent 4" w:uiPriority="68"/>
-    <w:lsdException w:name="Medium Grid 3 Accent 4" w:uiPriority="69"/>
-    <w:lsdException w:name="Dark List Accent 4" w:uiPriority="70"/>
-    <w:lsdException w:name="Colorful Shading Accent 4" w:uiPriority="71"/>
-    <w:lsdException w:name="Colorful List Accent 4" w:uiPriority="72"/>
-    <w:lsdException w:name="Colorful Grid Accent 4" w:uiPriority="73"/>
-    <w:lsdException w:name="Light Shading Accent 5" w:uiPriority="60"/>
-    <w:lsdException w:name="Light List Accent 5" w:uiPriority="61"/>
-    <w:lsdException w:name="Light Grid Accent 5" w:uiPriority="62"/>
-    <w:lsdException w:name="Medium Shading 1 Accent 5" w:uiPriority="63"/>
-    <w:lsdException w:name="Medium Shading 2 Accent 5" w:uiPriority="64"/>
-    <w:lsdException w:name="Medium List 1 Accent 5" w:uiPriority="65"/>
-    <w:lsdException w:name="Medium List 2 Accent 5" w:uiPriority="66"/>
-    <w:lsdException w:name="Medium Grid 1 Accent 5" w:uiPriority="67"/>
-    <w:lsdException w:name="Medium Grid 2 Accent 5" w:uiPriority="68"/>
-    <w:lsdException w:name="Medium Grid 3 Accent 5" w:uiPriority="69"/>
-    <w:lsdException w:name="Dark List Accent 5" w:uiPriority="70"/>
-    <w:lsdException w:name="Colorful Shading Accent 5" w:uiPriority="71"/>
-    <w:lsdException w:name="Colorful List Accent 5" w:uiPriority="72"/>
-    <w:lsdException w:name="Colorful Grid Accent 5" w:uiPriority="73"/>
-    <w:lsdException w:name="Light Shading Accent 6" w:uiPriority="60"/>
-    <w:lsdException w:name="Light List Accent 6" w:uiPriority="61"/>
-    <w:lsdException w:name="Light Grid Accent 6" w:uiPriority="62"/>
-    <w:lsdException w:name="Medium Shading 1 Accent 6" w:uiPriority="63"/>
-    <w:lsdException w:name="Medium Shading 2 Accent 6" w:uiPriority="64"/>
-    <w:lsdException w:name="Medium List 1 Accent 6" w:uiPriority="65"/>
-    <w:lsdException w:name="Medium List 2 Accent 6" w:uiPriority="66"/>
-    <w:lsdException w:name="Medium Grid 1 Accent 6" w:uiPriority="67"/>
-    <w:lsdException w:name="Medium Grid 2 Accent 6" w:uiPriority="68"/>
-    <w:lsdException w:name="Medium Grid 3 Accent 6" w:uiPriority="69"/>
-    <w:lsdException w:name="Dark List Accent 6" w:uiPriority="70"/>
-    <w:lsdException w:name="Colorful Shading Accent 6" w:uiPriority="71"/>
-    <w:lsdException w:name="Colorful List Accent 6" w:uiPriority="72"/>
-    <w:lsdException w:name="Colorful Grid Accent 6" w:uiPriority="73"/>
-    <w:lsdException w:name="Subtle Emphasis" w:uiPriority="19" w:qFormat="1"/>
-    <w:lsdException w:name="Intense Emphasis" w:uiPriority="21" w:qFormat="1"/>
-    <w:lsdException w:name="Subtle Reference" w:uiPriority="31" w:qFormat="1"/>
-    <w:lsdException w:name="Intense Reference" w:uiPriority="32" w:qFormat="1"/>
-    <w:lsdException w:name="Book Title" w:uiPriority="33" w:qFormat="1"/>
-    <w:lsdException w:name="Bibliography" w:semiHidden="1" w:uiPriority="37" w:unhideWhenUsed="1"/>
-    <w:lsdException w:name="TOC Heading" w:semiHidden="1" w:uiPriority="39" w:unhideWhenUsed="1" w:qFormat="1"/>
-    <w:lsdException w:name="Plain Table 1" w:uiPriority="41"/>
-    <w:lsdException w:name="Plain Table 2" w:uiPriority="42"/>
-    <w:lsdException w:name="Plain Table 3" w:uiPriority="43"/>
-    <w:lsdException w:name="Plain Table 4" w:uiPriority="44"/>
-    <w:lsdException w:name="Plain Table 5" w:uiPriority="45"/>
-    <w:lsdException w:name="Grid Table Light" w:uiPriority="40"/>
-    <w:lsdException w:name="Grid Table 1 Light" w:uiPriority="46"/>
-    <w:lsdException w:name="Grid Table 2" w:uiPriority="47"/>
-    <w:lsdException w:name="Grid Table 3" w:uiPriority="48"/>
-    <w:lsdException w:name="Grid Table 4" w:uiPriority="49"/>
-    <w:lsdException w:name="Grid Table 5 Dark" w:uiPriority="50"/>
-    <w:lsdException w:name="Grid Table 6 Colorful" w:uiPriority="51"/>
-    <w:lsdException w:name="Grid Table 7 Colorful" w:uiPriority="52"/>
-    <w:lsdException w:name="Grid Table 1 Light Accent 1" w:uiPriority="46"/>
-    <w:lsdException w:name="Grid Table 2 Accent 1" w:uiPriority="47"/>
-    <w:lsdException w:name="Grid Table 3 Accent 1" w:uiPriority="48"/>
-    <w:lsdException w:name="Grid Table 4 Accent 1" w:uiPriority="49"/>
-    <w:lsdException w:name="Grid Table 5 Dark Accent 1" w:uiPriority="50"/>
-    <w:lsdException w:name="Grid Table 6 Colorful Accent 1" w:uiPriority="51"/>
-    <w:lsdException w:name="Grid Table 7 Colorful Accent 1" w:uiPriority="52"/>
-    <w:lsdException w:name="Grid Table 1 Light Accent 2" w:uiPriority="46"/>
-    <w:lsdException w:name="Grid Table 2 Accent 2" w:uiPriority="47"/>
-    <w:lsdException w:name="Grid Table 3 Accent 2" w:uiPriority="48"/>
-    <w:lsdException w:name="Grid Table 4 Accent 2" w:uiPriority="49"/>
-    <w:lsdException w:name="Grid Table 5 Dark Accent 2" w:uiPriority="50"/>
-    <w:lsdException w:name="Grid Table 6 Colorful Accent 2" w:uiPriority="51"/>
-    <w:lsdException w:name="Grid Table 7 Colorful Accent 2" w:uiPriority="52"/>
-    <w:lsdException w:name="Grid Table 1 Light Accent 3" w:uiPriority="46"/>
-    <w:lsdException w:name="Grid Table 2 Accent 3" w:uiPriority="47"/>
-    <w:lsdException w:name="Grid Table 3 Accent 3" w:uiPriority="48"/>
-    <w:lsdException w:name="Grid Table 4 Accent 3" w:uiPriority="49"/>
-    <w:lsdException w:name="Grid Table 5 Dark Accent 3" w:uiPriority="50"/>
-    <w:lsdException w:name="Grid Table 6 Colorful Accent 3" w:uiPriority="51"/>
-    <w:lsdException w:name="Grid Table 7 Colorful Accent 3" w:uiPriority="52"/>
-    <w:lsdException w:name="Grid Table 1 Light Accent 4" w:uiPriority="46"/>
-    <w:lsdException w:name="Grid Table 2 Accent 4" w:uiPriority="47"/>
-    <w:lsdException w:name="Grid Table 3 Accent 4" w:uiPriority="48"/>
-    <w:lsdException w:name="Grid Table 4 Accent 4" w:uiPriority="49"/>
-    <w:lsdException w:name="Grid Table 5 Dark Accent 4" w:uiPriority="50"/>
-    <w:lsdException w:name="Grid Table 6 Colorful Accent 4" w:uiPriority="51"/>
-    <w:lsdException w:name="Grid Table 7 Colorful Accent 4" w:uiPriority="52"/>
-    <w:lsdException w:name="Grid Table 1 Light Accent 5" w:uiPriority="46"/>
-    <w:lsdException w:name="Grid Table 2 Accent 5" w:uiPriority="47"/>
-    <w:lsdException w:name="Grid Table 3 Accent 5" w:uiPriority="48"/>
-    <w:lsdException w:name="Grid Table 4 Accent 5" w:uiPriority="49"/>
-    <w:lsdException w:name="Grid Table 5 Dark Accent 5" w:uiPriority="50"/>
-    <w:lsdException w:name="Grid Table 6 Colorful Accent 5" w:uiPriority="51"/>
-    <w:lsdException w:name="Grid Table 7 Colorful Accent 5" w:uiPriority="52"/>
-    <w:lsdException w:name="Grid Table 1 Light Accent 6" w:uiPriority="46"/>
-    <w:lsdException w:name="Grid Table 2 Accent 6" w:uiPriority="47"/>
-    <w:lsdException w:name="Grid Table 3 Accent 6" w:uiPriority="48"/>
-    <w:lsdException w:name="Grid Table 4 Accent 6" w:uiPriority="49"/>
-    <w:lsdException w:name="Grid Table 5 Dark Accent 6" w:uiPriority="50"/>
-    <w:lsdException w:name="Grid Table 6 Colorful Accent 6" w:uiPriority="51"/>
-    <w:lsdException w:name="Grid Table 7 Colorful Accent 6" w:uiPriority="52"/>
-    <w:lsdException w:name="List Table 1 Light" w:uiPriority="46"/>
-    <w:lsdException w:name="List Table 2" w:uiPriority="47"/>
-    <w:lsdException w:name="List Table 3" w:uiPriority="48"/>
-    <w:lsdException w:name="List Table 4" w:uiPriority="49"/>
-    <w:lsdException w:name="List Table 5 Dark" w:uiPriority="50"/>
-    <w:lsdException w:name="List Table 6 Colorful" w:uiPriority="51"/>
-    <w:lsdException w:name="List Table 7 Colorful" w:uiPriority="52"/>
-    <w:lsdException w:name="List Table 1 Light Accent 1" w:uiPriority="46"/>
-    <w:lsdException w:name="List Table 2 Accent 1" w:uiPriority="47"/>
-    <w:lsdException w:name="List Table 3 Accent 1" w:uiPriority="48"/>
-    <w:lsdException w:name="List Table 4 Accent 1" w:uiPriority="49"/>
-    <w:lsdException w:name="List Table 5 Dark Accent 1" w:uiPriority="50"/>
-    <w:lsdException w:name="List Table 6 Colorful Accent 1" w:uiPriority="51"/>
-    <w:lsdException w:name="List Table 7 Colorful Accent 1" w:uiPriority="52"/>
-    <w:lsdException w:name="List Table 1 Light Accent 2" w:uiPriority="46"/>
-    <w:lsdException w:name="List Table 2 Accent 2" w:uiPriority="47"/>
-    <w:lsdException w:name="List Table 3 Accent 2" w:uiPriority="48"/>
-    <w:lsdException w:name="List Table 4 Accent 2" w:uiPriority="49"/>
-    <w:lsdException w:name="List Table 5 Dark Accent 2" w:uiPriority="50"/>
-    <w:lsdException w:name="List Table 6 Colorful Accent 2" w:uiPriority="51"/>
-    <w:lsdException w:name="List Table 7 Colorful Accent 2" w:uiPriority="52"/>
-    <w:lsdException w:name="List Table 1 Light Accent 3" w:uiPriority="46"/>
-    <w:lsdException w:name="List Table 2 Accent 3" w:uiPriority="47"/>
-    <w:lsdException w:name="List Table 3 Accent 3" w:uiPriority="48"/>
-    <w:lsdException w:name="List Table 4 Accent 3" w:uiPriority="49"/>
-    <w:lsdException w:name="List Table 5 Dark Accent 3" w:uiPriority="50"/>
-    <w:lsdException w:name="List Table 6 Colorful Accent 3" w:uiPriority="51"/>
-    <w:lsdException w:name="List Table 7 Colorful Accent 3" w:uiPriority="52"/>
-    <w:lsdException w:name="List Table 1 Light Accent 4" w:uiPriority="46"/>
-    <w:lsdException w:name="List Table 2 Accent 4" w:uiPriority="47"/>
-    <w:lsdException w:name="List Table 3 Accent 4" w:uiPriority="48"/>
-    <w:lsdException w:name="List Table 4 Accent 4" w:uiPriority="49"/>
-    <w:lsdException w:name="List Table 5 Dark Accent 4" w:uiPriority="50"/>
-    <w:lsdException w:name="List Table 6 Colorful Accent 4" w:uiPriority="51"/>
-    <w:lsdException w:name="List Table 7 Colorful Accent 4" w:uiPriority="52"/>
-    <w:lsdException w:name="List Table 1 Light Accent 5" w:uiPriority="46"/>
-    <w:lsdException w:name="List Table 2 Accent 5" w:uiPriority="47"/>
-    <w:lsdException w:name="List Table 3 Accent 5" w:uiPriority="48"/>
-    <w:lsdException w:name="List Table 4 Accent 5" w:uiPriority="49"/>
-    <w:lsdException w:name="List Table 5 Dark Accent 5" w:uiPriority="50"/>
-    <w:lsdException w:name="List Table 6 Colorful Accent 5" w:uiPriority="51"/>
-    <w:lsdException w:name="List Table 7 Colorful Accent 5" w:uiPriority="52"/>
-    <w:lsdException w:name="List Table 1 Light Accent 6" w:uiPriority="46"/>
-    <w:lsdException w:name="List Table 2 Accent 6" w:uiPriority="47"/>
-    <w:lsdException w:name="List Table 3 Accent 6" w:uiPriority="48"/>
-    <w:lsdException w:name="List Table 4 Accent 6" w:uiPriority="49"/>
-    <w:lsdException w:name="List Table 5 Dark Accent 6" w:uiPriority="50"/>
-    <w:lsdException w:name="List Table 6 Colorful Accent 6" w:uiPriority="51"/>
-    <w:lsdException w:name="List Table 7 Colorful Accent 6" w:uiPriority="52"/>
+  <w:latentStyles w:defLockedState="0" w:defUIPriority="99" w:defSemiHidden="1" w:defUnhideWhenUsed="1" w:defQFormat="0" w:count="267">
+    <w:lsdException w:name="Normal" w:semiHidden="0" w:uiPriority="0" w:unhideWhenUsed="0" w:qFormat="1"/>
+    <w:lsdException w:name="heading 1" w:semiHidden="0" w:uiPriority="0" w:unhideWhenUsed="0" w:qFormat="1"/>
+    <w:lsdException w:name="heading 2" w:uiPriority="0" w:qFormat="1"/>
+    <w:lsdException w:name="heading 3" w:uiPriority="9" w:qFormat="1"/>
+    <w:lsdException w:name="heading 4" w:uiPriority="9" w:qFormat="1"/>
+    <w:lsdException w:name="heading 5" w:uiPriority="9" w:qFormat="1"/>
+    <w:lsdException w:name="heading 6" w:uiPriority="9" w:qFormat="1"/>
+    <w:lsdException w:name="heading 7" w:uiPriority="9" w:qFormat="1"/>
+    <w:lsdException w:name="heading 8" w:uiPriority="9" w:qFormat="1"/>
+    <w:lsdException w:name="heading 9" w:uiPriority="9" w:qFormat="1"/>
+    <w:lsdException w:name="toc 1" w:uiPriority="39"/>
+    <w:lsdException w:name="toc 2" w:uiPriority="39"/>
+    <w:lsdException w:name="toc 3" w:uiPriority="39"/>
+    <w:lsdException w:name="toc 4" w:uiPriority="39"/>
+    <w:lsdException w:name="toc 5" w:uiPriority="39"/>
+    <w:lsdException w:name="toc 6" w:uiPriority="39"/>
+    <w:lsdException w:name="toc 7" w:uiPriority="39"/>
+    <w:lsdException w:name="toc 8" w:uiPriority="39"/>
+    <w:lsdException w:name="toc 9" w:uiPriority="39"/>
+    <w:lsdException w:name="caption" w:uiPriority="35" w:qFormat="1"/>
+    <w:lsdException w:name="Title" w:semiHidden="0" w:uiPriority="10" w:unhideWhenUsed="0" w:qFormat="1"/>
+    <w:lsdException w:name="Default Paragraph Font" w:uiPriority="1"/>
+    <w:lsdException w:name="Subtitle" w:semiHidden="0" w:uiPriority="11" w:unhideWhenUsed="0" w:qFormat="1"/>
+    <w:lsdException w:name="Strong" w:semiHidden="0" w:uiPriority="22" w:unhideWhenUsed="0" w:qFormat="1"/>
+    <w:lsdException w:name="Emphasis" w:semiHidden="0" w:uiPriority="20" w:unhideWhenUsed="0" w:qFormat="1"/>
+    <w:lsdException w:name="Table Grid" w:semiHidden="0" w:uiPriority="39" w:unhideWhenUsed="0"/>
+    <w:lsdException w:name="Placeholder Text" w:unhideWhenUsed="0"/>
+    <w:lsdException w:name="No Spacing" w:semiHidden="0" w:uiPriority="1" w:unhideWhenUsed="0" w:qFormat="1"/>
+    <w:lsdException w:name="Light Shading" w:semiHidden="0" w:uiPriority="60" w:unhideWhenUsed="0"/>
+    <w:lsdException w:name="Light List" w:semiHidden="0" w:uiPriority="61" w:unhideWhenUsed="0"/>
+    <w:lsdException w:name="Light Grid" w:semiHidden="0" w:uiPriority="62" w:unhideWhenUsed="0"/>
+    <w:lsdException w:name="Medium Shading 1" w:semiHidden="0" w:uiPriority="63" w:unhideWhenUsed="0"/>
+    <w:lsdException w:name="Medium Shading 2" w:semiHidden="0" w:uiPriority="64" w:unhideWhenUsed="0"/>
+    <w:lsdException w:name="Medium List 1" w:semiHidden="0" w:uiPriority="65" w:unhideWhenUsed="0"/>
+    <w:lsdException w:name="Medium List 2" w:semiHidden="0" w:uiPriority="66" w:unhideWhenUsed="0"/>
+    <w:lsdException w:name="Medium Grid 1" w:semiHidden="0" w:uiPriority="67" w:unhideWhenUsed="0"/>
+    <w:lsdException w:name="Medium Grid 2" w:semiHidden="0" w:uiPriority="68" w:unhideWhenUsed="0"/>
+    <w:lsdException w:name="Medium Grid 3" w:semiHidden="0" w:uiPriority="69" w:unhideWhenUsed="0"/>
+    <w:lsdException w:name="Dark List" w:semiHidden="0" w:uiPriority="70" w:unhideWhenUsed="0"/>
+    <w:lsdException w:name="Colorful Shading" w:semiHidden="0" w:uiPriority="71" w:unhideWhenUsed="0"/>
+    <w:lsdException w:name="Colorful List" w:semiHidden="0" w:uiPriority="72" w:unhideWhenUsed="0"/>
+    <w:lsdException w:name="Colorful Grid" w:semiHidden="0" w:uiPriority="73" w:unhideWhenUsed="0"/>
+    <w:lsdException w:name="Light Shading Accent 1" w:semiHidden="0" w:uiPriority="60" w:unhideWhenUsed="0"/>
+    <w:lsdException w:name="Light List Accent 1" w:semiHidden="0" w:uiPriority="61" w:unhideWhenUsed="0"/>
+    <w:lsdException w:name="Light Grid Accent 1" w:semiHidden="0" w:uiPriority="62" w:unhideWhenUsed="0"/>
+    <w:lsdException w:name="Medium Shading 1 Accent 1" w:semiHidden="0" w:uiPriority="63" w:unhideWhenUsed="0"/>
+    <w:lsdException w:name="Medium Shading 2 Accent 1" w:semiHidden="0" w:uiPriority="64" w:unhideWhenUsed="0"/>
+    <w:lsdException w:name="Medium List 1 Accent 1" w:semiHidden="0" w:uiPriority="65" w:unhideWhenUsed="0"/>
+    <w:lsdException w:name="Revision" w:unhideWhenUsed="0"/>
+    <w:lsdException w:name="List Paragraph" w:semiHidden="0" w:uiPriority="34" w:unhideWhenUsed="0" w:qFormat="1"/>
+    <w:lsdException w:name="Quote" w:semiHidden="0" w:uiPriority="29" w:unhideWhenUsed="0" w:qFormat="1"/>
+    <w:lsdException w:name="Intense Quote" w:semiHidden="0" w:uiPriority="30" w:unhideWhenUsed="0" w:qFormat="1"/>
+    <w:lsdException w:name="Medium List 2 Accent 1" w:semiHidden="0" w:uiPriority="66" w:unhideWhenUsed="0"/>
+    <w:lsdException w:name="Medium Grid 1 Accent 1" w:semiHidden="0" w:uiPriority="67" w:unhideWhenUsed="0"/>
+    <w:lsdException w:name="Medium Grid 2 Accent 1" w:semiHidden="0" w:uiPriority="68" w:unhideWhenUsed="0"/>
+    <w:lsdException w:name="Medium Grid 3 Accent 1" w:semiHidden="0" w:uiPriority="69" w:unhideWhenUsed="0"/>
+    <w:lsdException w:name="Dark List Accent 1" w:semiHidden="0" w:uiPriority="70" w:unhideWhenUsed="0"/>
+    <w:lsdException w:name="Colorful Shading Accent 1" w:semiHidden="0" w:uiPriority="71" w:unhideWhenUsed="0"/>
+    <w:lsdException w:name="Colorful List Accent 1" w:semiHidden="0" w:uiPriority="72" w:unhideWhenUsed="0"/>
+    <w:lsdException w:name="Colorful Grid Accent 1" w:semiHidden="0" w:uiPriority="73" w:unhideWhenUsed="0"/>
+    <w:lsdException w:name="Light Shading Accent 2" w:semiHidden="0" w:uiPriority="60" w:unhideWhenUsed="0"/>
+    <w:lsdException w:name="Light List Accent 2" w:semiHidden="0" w:uiPriority="61" w:unhideWhenUsed="0"/>
+    <w:lsdException w:name="Light Grid Accent 2" w:semiHidden="0" w:uiPriority="62" w:unhideWhenUsed="0"/>
+    <w:lsdException w:name="Medium Shading 1 Accent 2" w:semiHidden="0" w:uiPriority="63" w:unhideWhenUsed="0"/>
+    <w:lsdException w:name="Medium Shading 2 Accent 2" w:semiHidden="0" w:uiPriority="64" w:unhideWhenUsed="0"/>
+    <w:lsdException w:name="Medium List 1 Accent 2" w:semiHidden="0" w:uiPriority="65" w:unhideWhenUsed="0"/>
+    <w:lsdException w:name="Medium List 2 Accent 2" w:semiHidden="0" w:uiPriority="66" w:unhideWhenUsed="0"/>
+    <w:lsdException w:name="Medium Grid 1 Accent 2" w:semiHidden="0" w:uiPriority="67" w:unhideWhenUsed="0"/>
+    <w:lsdException w:name="Medium Grid 2 Accent 2" w:semiHidden="0" w:uiPriority="68" w:unhideWhenUsed="0"/>
+    <w:lsdException w:name="Medium Grid 3 Accent 2" w:semiHidden="0" w:uiPriority="69" w:unhideWhenUsed="0"/>
+    <w:lsdException w:name="Dark List Accent 2" w:semiHidden="0" w:uiPriority="70" w:unhideWhenUsed="0"/>
+    <w:lsdException w:name="Colorful Shading Accent 2" w:semiHidden="0" w:uiPriority="71" w:unhideWhenUsed="0"/>
+    <w:lsdException w:name="Colorful List Accent 2" w:semiHidden="0" w:uiPriority="72" w:unhideWhenUsed="0"/>
+    <w:lsdException w:name="Colorful Grid Accent 2" w:semiHidden="0" w:uiPriority="73" w:unhideWhenUsed="0"/>
+    <w:lsdException w:name="Light Shading Accent 3" w:semiHidden="0" w:uiPriority="60" w:unhideWhenUsed="0"/>
+    <w:lsdException w:name="Light List Accent 3" w:semiHidden="0" w:uiPriority="61" w:unhideWhenUsed="0"/>
+    <w:lsdException w:name="Light Grid Accent 3" w:semiHidden="0" w:uiPriority="62" w:unhideWhenUsed="0"/>
+    <w:lsdException w:name="Medium Shading 1 Accent 3" w:semiHidden="0" w:uiPriority="63" w:unhideWhenUsed="0"/>
+    <w:lsdException w:name="Medium Shading 2 Accent 3" w:semiHidden="0" w:uiPriority="64" w:unhideWhenUsed="0"/>
+    <w:lsdException w:name="Medium List 1 Accent 3" w:semiHidden="0" w:uiPriority="65" w:unhideWhenUsed="0"/>
+    <w:lsdException w:name="Medium List 2 Accent 3" w:semiHidden="0" w:uiPriority="66" w:unhideWhenUsed="0"/>
+    <w:lsdException w:name="Medium Grid 1 Accent 3" w:semiHidden="0" w:uiPriority="67" w:unhideWhenUsed="0"/>
+    <w:lsdException w:name="Medium Grid 2 Accent 3" w:semiHidden="0" w:uiPriority="68" w:unhideWhenUsed="0"/>
+    <w:lsdException w:name="Medium Grid 3 Accent 3" w:semiHidden="0" w:uiPriority="69" w:unhideWhenUsed="0"/>
+    <w:lsdException w:name="Dark List Accent 3" w:semiHidden="0" w:uiPriority="70" w:unhideWhenUsed="0"/>
+    <w:lsdException w:name="Colorful Shading Accent 3" w:semiHidden="0" w:uiPriority="71" w:unhideWhenUsed="0"/>
+    <w:lsdException w:name="Colorful List Accent 3" w:semiHidden="0" w:uiPriority="72" w:unhideWhenUsed="0"/>
+    <w:lsdException w:name="Colorful Grid Accent 3" w:semiHidden="0" w:uiPriority="73" w:unhideWhenUsed="0"/>
+    <w:lsdException w:name="Light Shading Accent 4" w:semiHidden="0" w:uiPriority="60" w:unhideWhenUsed="0"/>
+    <w:lsdException w:name="Light List Accent 4" w:semiHidden="0" w:uiPriority="61" w:unhideWhenUsed="0"/>
+    <w:lsdException w:name="Light Grid Accent 4" w:semiHidden="0" w:uiPriority="62" w:unhideWhenUsed="0"/>
+    <w:lsdException w:name="Medium Shading 1 Accent 4" w:semiHidden="0" w:uiPriority="63" w:unhideWhenUsed="0"/>
+    <w:lsdException w:name="Medium Shading 2 Accent 4" w:semiHidden="0" w:uiPriority="64" w:unhideWhenUsed="0"/>
+    <w:lsdException w:name="Medium List 1 Accent 4" w:semiHidden="0" w:uiPriority="65" w:unhideWhenUsed="0"/>
+    <w:lsdException w:name="Medium List 2 Accent 4" w:semiHidden="0" w:uiPriority="66" w:unhideWhenUsed="0"/>
+    <w:lsdException w:name="Medium Grid 1 Accent 4" w:semiHidden="0" w:uiPriority="67" w:unhideWhenUsed="0"/>
+    <w:lsdException w:name="Medium Grid 2 Accent 4" w:semiHidden="0" w:uiPriority="68" w:unhideWhenUsed="0"/>
+    <w:lsdException w:name="Medium Grid 3 Accent 4" w:semiHidden="0" w:uiPriority="69" w:unhideWhenUsed="0"/>
+    <w:lsdException w:name="Dark List Accent 4" w:semiHidden="0" w:uiPriority="70" w:unhideWhenUsed="0"/>
+    <w:lsdException w:name="Colorful Shading Accent 4" w:semiHidden="0" w:uiPriority="71" w:unhideWhenUsed="0"/>
+    <w:lsdException w:name="Colorful List Accent 4" w:semiHidden="0" w:uiPriority="72" w:unhideWhenUsed="0"/>
+    <w:lsdException w:name="Colorful Grid Accent 4" w:semiHidden="0" w:uiPriority="73" w:unhideWhenUsed="0"/>
+    <w:lsdException w:name="Light Shading Accent 5" w:semiHidden="0" w:uiPriority="60" w:unhideWhenUsed="0"/>
+    <w:lsdException w:name="Light List Accent 5" w:semiHidden="0" w:uiPriority="61" w:unhideWhenUsed="0"/>
+    <w:lsdException w:name="Light Grid Accent 5" w:semiHidden="0" w:uiPriority="62" w:unhideWhenUsed="0"/>
+    <w:lsdException w:name="Medium Shading 1 Accent 5" w:semiHidden="0" w:uiPriority="63" w:unhideWhenUsed="0"/>
+    <w:lsdException w:name="Medium Shading 2 Accent 5" w:semiHidden="0" w:uiPriority="64" w:unhideWhenUsed="0"/>
+    <w:lsdException w:name="Medium List 1 Accent 5" w:semiHidden="0" w:uiPriority="65" w:unhideWhenUsed="0"/>
+    <w:lsdException w:name="Medium List 2 Accent 5" w:semiHidden="0" w:uiPriority="66" w:unhideWhenUsed="0"/>
+    <w:lsdException w:name="Medium Grid 1 Accent 5" w:semiHidden="0" w:uiPriority="67" w:unhideWhenUsed="0"/>
+    <w:lsdException w:name="Medium Grid 2 Accent 5" w:semiHidden="0" w:uiPriority="68" w:unhideWhenUsed="0"/>
+    <w:lsdException w:name="Medium Grid 3 Accent 5" w:semiHidden="0" w:uiPriority="69" w:unhideWhenUsed="0"/>
+    <w:lsdException w:name="Dark List Accent 5" w:semiHidden="0" w:uiPriority="70" w:unhideWhenUsed="0"/>
+    <w:lsdException w:name="Colorful Shading Accent 5" w:semiHidden="0" w:uiPriority="71" w:unhideWhenUsed="0"/>
+    <w:lsdException w:name="Colorful List Accent 5" w:semiHidden="0" w:uiPriority="72" w:unhideWhenUsed="0"/>
+    <w:lsdException w:name="Colorful Grid Accent 5" w:semiHidden="0" w:uiPriority="73" w:unhideWhenUsed="0"/>
+    <w:lsdException w:name="Light Shading Accent 6" w:semiHidden="0" w:uiPriority="60" w:unhideWhenUsed="0"/>
+    <w:lsdException w:name="Light List Accent 6" w:semiHidden="0" w:uiPriority="61" w:unhideWhenUsed="0"/>
+    <w:lsdException w:name="Light Grid Accent 6" w:semiHidden="0" w:uiPriority="62" w:unhideWhenUsed="0"/>
+    <w:lsdException w:name="Medium Shading 1 Accent 6" w:semiHidden="0" w:uiPriority="63" w:unhideWhenUsed="0"/>
+    <w:lsdException w:name="Medium Shading 2 Accent 6" w:semiHidden="0" w:uiPriority="64" w:unhideWhenUsed="0"/>
+    <w:lsdException w:name="Medium List 1 Accent 6" w:semiHidden="0" w:uiPriority="65" w:unhideWhenUsed="0"/>
+    <w:lsdException w:name="Medium List 2 Accent 6" w:semiHidden="0" w:uiPriority="66" w:unhideWhenUsed="0"/>
+    <w:lsdException w:name="Medium Grid 1 Accent 6" w:semiHidden="0" w:uiPriority="67" w:unhideWhenUsed="0"/>
+    <w:lsdException w:name="Medium Grid 2 Accent 6" w:semiHidden="0" w:uiPriority="68" w:unhideWhenUsed="0"/>
+    <w:lsdException w:name="Medium Grid 3 Accent 6" w:semiHidden="0" w:uiPriority="69" w:unhideWhenUsed="0"/>
+    <w:lsdException w:name="Dark List Accent 6" w:semiHidden="0" w:uiPriority="70" w:unhideWhenUsed="0"/>
+    <w:lsdException w:name="Colorful Shading Accent 6" w:semiHidden="0" w:uiPriority="71" w:unhideWhenUsed="0"/>
+    <w:lsdException w:name="Colorful List Accent 6" w:semiHidden="0" w:uiPriority="72" w:unhideWhenUsed="0"/>
+    <w:lsdException w:name="Colorful Grid Accent 6" w:semiHidden="0" w:uiPriority="73" w:unhideWhenUsed="0"/>
+    <w:lsdException w:name="Subtle Emphasis" w:semiHidden="0" w:uiPriority="19" w:unhideWhenUsed="0" w:qFormat="1"/>
+    <w:lsdException w:name="Intense Emphasis" w:semiHidden="0" w:uiPriority="21" w:unhideWhenUsed="0" w:qFormat="1"/>
+    <w:lsdException w:name="Subtle Reference" w:semiHidden="0" w:uiPriority="31" w:unhideWhenUsed="0" w:qFormat="1"/>
+    <w:lsdException w:name="Intense Reference" w:semiHidden="0" w:uiPriority="32" w:unhideWhenUsed="0" w:qFormat="1"/>
+    <w:lsdException w:name="Book Title" w:semiHidden="0" w:uiPriority="33" w:unhideWhenUsed="0" w:qFormat="1"/>
+    <w:lsdException w:name="Bibliography" w:uiPriority="37"/>
+    <w:lsdException w:name="TOC Heading" w:uiPriority="39" w:qFormat="1"/>
   </w:latentStyles>
   <w:style w:type="paragraph" w:default="1" w:styleId="Normal">
     <w:name w:val="Normal"/>
@@ -3294,11 +3009,11 @@
       <w:lang w:val="es-MX"/>
     </w:rPr>
   </w:style>
-  <w:style w:type="paragraph" w:styleId="Heading1">
+  <w:style w:type="paragraph" w:styleId="Ttulo1">
     <w:name w:val="heading 1"/>
     <w:basedOn w:val="Normal"/>
     <w:next w:val="Normal"/>
-    <w:link w:val="Heading1Char"/>
+    <w:link w:val="Ttulo1Car"/>
     <w:qFormat/>
     <w:rsid w:val="00FD4F58"/>
     <w:pPr>
@@ -3314,11 +3029,11 @@
       <w:szCs w:val="32"/>
     </w:rPr>
   </w:style>
-  <w:style w:type="paragraph" w:styleId="Heading2">
+  <w:style w:type="paragraph" w:styleId="Ttulo2">
     <w:name w:val="heading 2"/>
     <w:basedOn w:val="Normal"/>
     <w:next w:val="Normal"/>
-    <w:link w:val="Heading2Char"/>
+    <w:link w:val="Ttulo2Car"/>
     <w:autoRedefine/>
     <w:rsid w:val="00E352A0"/>
     <w:pPr>
@@ -3333,13 +3048,13 @@
       <w:sz w:val="28"/>
     </w:rPr>
   </w:style>
-  <w:style w:type="character" w:default="1" w:styleId="DefaultParagraphFont">
+  <w:style w:type="character" w:default="1" w:styleId="Fuentedeprrafopredeter">
     <w:name w:val="Default Paragraph Font"/>
     <w:uiPriority w:val="1"/>
     <w:semiHidden/>
     <w:unhideWhenUsed/>
   </w:style>
-  <w:style w:type="table" w:default="1" w:styleId="TableNormal">
+  <w:style w:type="table" w:default="1" w:styleId="Tablanormal">
     <w:name w:val="Normal Table"/>
     <w:uiPriority w:val="99"/>
     <w:semiHidden/>
@@ -3354,21 +3069,22 @@
       </w:tblCellMar>
     </w:tblPr>
   </w:style>
-  <w:style w:type="numbering" w:default="1" w:styleId="NoList">
+  <w:style w:type="numbering" w:default="1" w:styleId="Sinlista">
     <w:name w:val="No List"/>
     <w:uiPriority w:val="99"/>
     <w:semiHidden/>
     <w:unhideWhenUsed/>
   </w:style>
-  <w:style w:type="table" w:styleId="TableGrid">
+  <w:style w:type="table" w:styleId="Tablaconcuadrcula">
     <w:name w:val="Table Grid"/>
-    <w:basedOn w:val="TableNormal"/>
+    <w:basedOn w:val="Tablanormal"/>
     <w:uiPriority w:val="39"/>
     <w:rsid w:val="00FD4F58"/>
     <w:pPr>
       <w:spacing w:after="0" w:line="240" w:lineRule="auto"/>
     </w:pPr>
     <w:tblPr>
+      <w:tblInd w:w="0" w:type="dxa"/>
       <w:tblBorders>
         <w:top w:val="single" w:sz="4" w:space="0" w:color="auto"/>
         <w:left w:val="single" w:sz="4" w:space="0" w:color="auto"/>
@@ -3377,12 +3093,18 @@
         <w:insideH w:val="single" w:sz="4" w:space="0" w:color="auto"/>
         <w:insideV w:val="single" w:sz="4" w:space="0" w:color="auto"/>
       </w:tblBorders>
+      <w:tblCellMar>
+        <w:top w:w="0" w:type="dxa"/>
+        <w:left w:w="108" w:type="dxa"/>
+        <w:bottom w:w="0" w:type="dxa"/>
+        <w:right w:w="108" w:type="dxa"/>
+      </w:tblCellMar>
     </w:tblPr>
   </w:style>
-  <w:style w:type="character" w:customStyle="1" w:styleId="Heading1Char">
-    <w:name w:val="Heading 1 Char"/>
-    <w:basedOn w:val="DefaultParagraphFont"/>
-    <w:link w:val="Heading1"/>
+  <w:style w:type="character" w:customStyle="1" w:styleId="Ttulo1Car">
+    <w:name w:val="Título 1 Car"/>
+    <w:basedOn w:val="Fuentedeprrafopredeter"/>
+    <w:link w:val="Ttulo1"/>
     <w:rsid w:val="00FD4F58"/>
     <w:rPr>
       <w:rFonts w:asciiTheme="majorHAnsi" w:eastAsiaTheme="majorEastAsia" w:hAnsiTheme="majorHAnsi" w:cstheme="majorBidi"/>
@@ -3391,7 +3113,7 @@
       <w:szCs w:val="32"/>
     </w:rPr>
   </w:style>
-  <w:style w:type="paragraph" w:styleId="ListParagraph">
+  <w:style w:type="paragraph" w:styleId="Prrafodelista">
     <w:name w:val="List Paragraph"/>
     <w:basedOn w:val="Normal"/>
     <w:uiPriority w:val="34"/>
@@ -3402,9 +3124,9 @@
       <w:contextualSpacing/>
     </w:pPr>
   </w:style>
-  <w:style w:type="paragraph" w:styleId="TOCHeading">
+  <w:style w:type="paragraph" w:styleId="TtulodeTDC">
     <w:name w:val="TOC Heading"/>
-    <w:basedOn w:val="Heading1"/>
+    <w:basedOn w:val="Ttulo1"/>
     <w:next w:val="Normal"/>
     <w:uiPriority w:val="39"/>
     <w:unhideWhenUsed/>
@@ -3414,7 +3136,7 @@
       <w:outlineLvl w:val="9"/>
     </w:pPr>
   </w:style>
-  <w:style w:type="paragraph" w:styleId="TOC1">
+  <w:style w:type="paragraph" w:styleId="TDC1">
     <w:name w:val="toc 1"/>
     <w:basedOn w:val="Normal"/>
     <w:next w:val="Normal"/>
@@ -3426,9 +3148,9 @@
       <w:spacing w:after="100"/>
     </w:pPr>
   </w:style>
-  <w:style w:type="character" w:styleId="Hyperlink">
+  <w:style w:type="character" w:styleId="Hipervnculo">
     <w:name w:val="Hyperlink"/>
-    <w:basedOn w:val="DefaultParagraphFont"/>
+    <w:basedOn w:val="Fuentedeprrafopredeter"/>
     <w:uiPriority w:val="99"/>
     <w:unhideWhenUsed/>
     <w:rsid w:val="00FD4F58"/>
@@ -3437,16 +3159,409 @@
       <w:u w:val="single"/>
     </w:rPr>
   </w:style>
-  <w:style w:type="character" w:customStyle="1" w:styleId="Heading2Char">
-    <w:name w:val="Heading 2 Char"/>
-    <w:basedOn w:val="DefaultParagraphFont"/>
-    <w:link w:val="Heading2"/>
+  <w:style w:type="character" w:customStyle="1" w:styleId="Ttulo2Car">
+    <w:name w:val="Título 2 Car"/>
+    <w:basedOn w:val="Fuentedeprrafopredeter"/>
+    <w:link w:val="Ttulo2"/>
     <w:rsid w:val="00E352A0"/>
     <w:rPr>
       <w:rFonts w:ascii="Arial" w:eastAsia="Times New Roman" w:hAnsi="Arial" w:cs="Arial"/>
       <w:b/>
       <w:sz w:val="28"/>
       <w:szCs w:val="20"/>
+      <w:lang w:val="es-MX"/>
+    </w:rPr>
+  </w:style>
+  <w:style w:type="paragraph" w:styleId="Textodeglobo">
+    <w:name w:val="Balloon Text"/>
+    <w:basedOn w:val="Normal"/>
+    <w:link w:val="TextodegloboCar"/>
+    <w:uiPriority w:val="99"/>
+    <w:semiHidden/>
+    <w:unhideWhenUsed/>
+    <w:rsid w:val="00D95B54"/>
+    <w:rPr>
+      <w:rFonts w:ascii="Tahoma" w:hAnsi="Tahoma" w:cs="Tahoma"/>
+      <w:sz w:val="16"/>
+      <w:szCs w:val="16"/>
+    </w:rPr>
+  </w:style>
+  <w:style w:type="character" w:customStyle="1" w:styleId="TextodegloboCar">
+    <w:name w:val="Texto de globo Car"/>
+    <w:basedOn w:val="Fuentedeprrafopredeter"/>
+    <w:link w:val="Textodeglobo"/>
+    <w:uiPriority w:val="99"/>
+    <w:semiHidden/>
+    <w:rsid w:val="00D95B54"/>
+    <w:rPr>
+      <w:rFonts w:ascii="Tahoma" w:eastAsia="Times New Roman" w:hAnsi="Tahoma" w:cs="Tahoma"/>
+      <w:sz w:val="16"/>
+      <w:szCs w:val="16"/>
+      <w:lang w:val="es-MX"/>
+    </w:rPr>
+  </w:style>
+</w:styles>
+</file>
+
+<file path=word/stylesWithEffects.xml><?xml version="1.0" encoding="utf-8"?>
+<w:styles xmlns:wpc="http://schemas.microsoft.com/office/word/2010/wordprocessingCanvas" xmlns:mc="http://schemas.openxmlformats.org/markup-compatibility/2006" xmlns:o="urn:schemas-microsoft-com:office:office" xmlns:r="http://schemas.openxmlformats.org/officeDocument/2006/relationships" xmlns:m="http://schemas.openxmlformats.org/officeDocument/2006/math" xmlns:v="urn:schemas-microsoft-com:vml" xmlns:wp14="http://schemas.microsoft.com/office/word/2010/wordprocessingDrawing" xmlns:wp="http://schemas.openxmlformats.org/drawingml/2006/wordprocessingDrawing" xmlns:w10="urn:schemas-microsoft-com:office:word" xmlns:w="http://schemas.openxmlformats.org/wordprocessingml/2006/main" xmlns:w14="http://schemas.microsoft.com/office/word/2010/wordml" xmlns:wpg="http://schemas.microsoft.com/office/word/2010/wordprocessingGroup" xmlns:wpi="http://schemas.microsoft.com/office/word/2010/wordprocessingInk" xmlns:wne="http://schemas.microsoft.com/office/word/2006/wordml" xmlns:wps="http://schemas.microsoft.com/office/word/2010/wordprocessingShape" mc:Ignorable="w14 wp14">
+  <w:docDefaults>
+    <w:rPrDefault>
+      <w:rPr>
+        <w:rFonts w:asciiTheme="minorHAnsi" w:eastAsiaTheme="minorHAnsi" w:hAnsiTheme="minorHAnsi" w:cstheme="minorBidi"/>
+        <w:sz w:val="22"/>
+        <w:szCs w:val="22"/>
+        <w:lang w:val="en-US" w:eastAsia="en-US" w:bidi="ar-SA"/>
+      </w:rPr>
+    </w:rPrDefault>
+    <w:pPrDefault>
+      <w:pPr>
+        <w:spacing w:after="160" w:line="259" w:lineRule="auto"/>
+      </w:pPr>
+    </w:pPrDefault>
+  </w:docDefaults>
+  <w:latentStyles w:defLockedState="0" w:defUIPriority="99" w:defSemiHidden="1" w:defUnhideWhenUsed="1" w:defQFormat="0" w:count="267">
+    <w:lsdException w:name="Normal" w:semiHidden="0" w:uiPriority="0" w:unhideWhenUsed="0" w:qFormat="1"/>
+    <w:lsdException w:name="heading 1" w:semiHidden="0" w:uiPriority="0" w:unhideWhenUsed="0" w:qFormat="1"/>
+    <w:lsdException w:name="heading 2" w:uiPriority="0" w:qFormat="1"/>
+    <w:lsdException w:name="heading 3" w:uiPriority="9" w:qFormat="1"/>
+    <w:lsdException w:name="heading 4" w:uiPriority="9" w:qFormat="1"/>
+    <w:lsdException w:name="heading 5" w:uiPriority="9" w:qFormat="1"/>
+    <w:lsdException w:name="heading 6" w:uiPriority="9" w:qFormat="1"/>
+    <w:lsdException w:name="heading 7" w:uiPriority="9" w:qFormat="1"/>
+    <w:lsdException w:name="heading 8" w:uiPriority="9" w:qFormat="1"/>
+    <w:lsdException w:name="heading 9" w:uiPriority="9" w:qFormat="1"/>
+    <w:lsdException w:name="toc 1" w:uiPriority="39"/>
+    <w:lsdException w:name="toc 2" w:uiPriority="39"/>
+    <w:lsdException w:name="toc 3" w:uiPriority="39"/>
+    <w:lsdException w:name="toc 4" w:uiPriority="39"/>
+    <w:lsdException w:name="toc 5" w:uiPriority="39"/>
+    <w:lsdException w:name="toc 6" w:uiPriority="39"/>
+    <w:lsdException w:name="toc 7" w:uiPriority="39"/>
+    <w:lsdException w:name="toc 8" w:uiPriority="39"/>
+    <w:lsdException w:name="toc 9" w:uiPriority="39"/>
+    <w:lsdException w:name="caption" w:uiPriority="35" w:qFormat="1"/>
+    <w:lsdException w:name="Title" w:semiHidden="0" w:uiPriority="10" w:unhideWhenUsed="0" w:qFormat="1"/>
+    <w:lsdException w:name="Default Paragraph Font" w:uiPriority="1"/>
+    <w:lsdException w:name="Subtitle" w:semiHidden="0" w:uiPriority="11" w:unhideWhenUsed="0" w:qFormat="1"/>
+    <w:lsdException w:name="Strong" w:semiHidden="0" w:uiPriority="22" w:unhideWhenUsed="0" w:qFormat="1"/>
+    <w:lsdException w:name="Emphasis" w:semiHidden="0" w:uiPriority="20" w:unhideWhenUsed="0" w:qFormat="1"/>
+    <w:lsdException w:name="Table Grid" w:semiHidden="0" w:uiPriority="39" w:unhideWhenUsed="0"/>
+    <w:lsdException w:name="Placeholder Text" w:unhideWhenUsed="0"/>
+    <w:lsdException w:name="No Spacing" w:semiHidden="0" w:uiPriority="1" w:unhideWhenUsed="0" w:qFormat="1"/>
+    <w:lsdException w:name="Light Shading" w:semiHidden="0" w:uiPriority="60" w:unhideWhenUsed="0"/>
+    <w:lsdException w:name="Light List" w:semiHidden="0" w:uiPriority="61" w:unhideWhenUsed="0"/>
+    <w:lsdException w:name="Light Grid" w:semiHidden="0" w:uiPriority="62" w:unhideWhenUsed="0"/>
+    <w:lsdException w:name="Medium Shading 1" w:semiHidden="0" w:uiPriority="63" w:unhideWhenUsed="0"/>
+    <w:lsdException w:name="Medium Shading 2" w:semiHidden="0" w:uiPriority="64" w:unhideWhenUsed="0"/>
+    <w:lsdException w:name="Medium List 1" w:semiHidden="0" w:uiPriority="65" w:unhideWhenUsed="0"/>
+    <w:lsdException w:name="Medium List 2" w:semiHidden="0" w:uiPriority="66" w:unhideWhenUsed="0"/>
+    <w:lsdException w:name="Medium Grid 1" w:semiHidden="0" w:uiPriority="67" w:unhideWhenUsed="0"/>
+    <w:lsdException w:name="Medium Grid 2" w:semiHidden="0" w:uiPriority="68" w:unhideWhenUsed="0"/>
+    <w:lsdException w:name="Medium Grid 3" w:semiHidden="0" w:uiPriority="69" w:unhideWhenUsed="0"/>
+    <w:lsdException w:name="Dark List" w:semiHidden="0" w:uiPriority="70" w:unhideWhenUsed="0"/>
+    <w:lsdException w:name="Colorful Shading" w:semiHidden="0" w:uiPriority="71" w:unhideWhenUsed="0"/>
+    <w:lsdException w:name="Colorful List" w:semiHidden="0" w:uiPriority="72" w:unhideWhenUsed="0"/>
+    <w:lsdException w:name="Colorful Grid" w:semiHidden="0" w:uiPriority="73" w:unhideWhenUsed="0"/>
+    <w:lsdException w:name="Light Shading Accent 1" w:semiHidden="0" w:uiPriority="60" w:unhideWhenUsed="0"/>
+    <w:lsdException w:name="Light List Accent 1" w:semiHidden="0" w:uiPriority="61" w:unhideWhenUsed="0"/>
+    <w:lsdException w:name="Light Grid Accent 1" w:semiHidden="0" w:uiPriority="62" w:unhideWhenUsed="0"/>
+    <w:lsdException w:name="Medium Shading 1 Accent 1" w:semiHidden="0" w:uiPriority="63" w:unhideWhenUsed="0"/>
+    <w:lsdException w:name="Medium Shading 2 Accent 1" w:semiHidden="0" w:uiPriority="64" w:unhideWhenUsed="0"/>
+    <w:lsdException w:name="Medium List 1 Accent 1" w:semiHidden="0" w:uiPriority="65" w:unhideWhenUsed="0"/>
+    <w:lsdException w:name="Revision" w:unhideWhenUsed="0"/>
+    <w:lsdException w:name="List Paragraph" w:semiHidden="0" w:uiPriority="34" w:unhideWhenUsed="0" w:qFormat="1"/>
+    <w:lsdException w:name="Quote" w:semiHidden="0" w:uiPriority="29" w:unhideWhenUsed="0" w:qFormat="1"/>
+    <w:lsdException w:name="Intense Quote" w:semiHidden="0" w:uiPriority="30" w:unhideWhenUsed="0" w:qFormat="1"/>
+    <w:lsdException w:name="Medium List 2 Accent 1" w:semiHidden="0" w:uiPriority="66" w:unhideWhenUsed="0"/>
+    <w:lsdException w:name="Medium Grid 1 Accent 1" w:semiHidden="0" w:uiPriority="67" w:unhideWhenUsed="0"/>
+    <w:lsdException w:name="Medium Grid 2 Accent 1" w:semiHidden="0" w:uiPriority="68" w:unhideWhenUsed="0"/>
+    <w:lsdException w:name="Medium Grid 3 Accent 1" w:semiHidden="0" w:uiPriority="69" w:unhideWhenUsed="0"/>
+    <w:lsdException w:name="Dark List Accent 1" w:semiHidden="0" w:uiPriority="70" w:unhideWhenUsed="0"/>
+    <w:lsdException w:name="Colorful Shading Accent 1" w:semiHidden="0" w:uiPriority="71" w:unhideWhenUsed="0"/>
+    <w:lsdException w:name="Colorful List Accent 1" w:semiHidden="0" w:uiPriority="72" w:unhideWhenUsed="0"/>
+    <w:lsdException w:name="Colorful Grid Accent 1" w:semiHidden="0" w:uiPriority="73" w:unhideWhenUsed="0"/>
+    <w:lsdException w:name="Light Shading Accent 2" w:semiHidden="0" w:uiPriority="60" w:unhideWhenUsed="0"/>
+    <w:lsdException w:name="Light List Accent 2" w:semiHidden="0" w:uiPriority="61" w:unhideWhenUsed="0"/>
+    <w:lsdException w:name="Light Grid Accent 2" w:semiHidden="0" w:uiPriority="62" w:unhideWhenUsed="0"/>
+    <w:lsdException w:name="Medium Shading 1 Accent 2" w:semiHidden="0" w:uiPriority="63" w:unhideWhenUsed="0"/>
+    <w:lsdException w:name="Medium Shading 2 Accent 2" w:semiHidden="0" w:uiPriority="64" w:unhideWhenUsed="0"/>
+    <w:lsdException w:name="Medium List 1 Accent 2" w:semiHidden="0" w:uiPriority="65" w:unhideWhenUsed="0"/>
+    <w:lsdException w:name="Medium List 2 Accent 2" w:semiHidden="0" w:uiPriority="66" w:unhideWhenUsed="0"/>
+    <w:lsdException w:name="Medium Grid 1 Accent 2" w:semiHidden="0" w:uiPriority="67" w:unhideWhenUsed="0"/>
+    <w:lsdException w:name="Medium Grid 2 Accent 2" w:semiHidden="0" w:uiPriority="68" w:unhideWhenUsed="0"/>
+    <w:lsdException w:name="Medium Grid 3 Accent 2" w:semiHidden="0" w:uiPriority="69" w:unhideWhenUsed="0"/>
+    <w:lsdException w:name="Dark List Accent 2" w:semiHidden="0" w:uiPriority="70" w:unhideWhenUsed="0"/>
+    <w:lsdException w:name="Colorful Shading Accent 2" w:semiHidden="0" w:uiPriority="71" w:unhideWhenUsed="0"/>
+    <w:lsdException w:name="Colorful List Accent 2" w:semiHidden="0" w:uiPriority="72" w:unhideWhenUsed="0"/>
+    <w:lsdException w:name="Colorful Grid Accent 2" w:semiHidden="0" w:uiPriority="73" w:unhideWhenUsed="0"/>
+    <w:lsdException w:name="Light Shading Accent 3" w:semiHidden="0" w:uiPriority="60" w:unhideWhenUsed="0"/>
+    <w:lsdException w:name="Light List Accent 3" w:semiHidden="0" w:uiPriority="61" w:unhideWhenUsed="0"/>
+    <w:lsdException w:name="Light Grid Accent 3" w:semiHidden="0" w:uiPriority="62" w:unhideWhenUsed="0"/>
+    <w:lsdException w:name="Medium Shading 1 Accent 3" w:semiHidden="0" w:uiPriority="63" w:unhideWhenUsed="0"/>
+    <w:lsdException w:name="Medium Shading 2 Accent 3" w:semiHidden="0" w:uiPriority="64" w:unhideWhenUsed="0"/>
+    <w:lsdException w:name="Medium List 1 Accent 3" w:semiHidden="0" w:uiPriority="65" w:unhideWhenUsed="0"/>
+    <w:lsdException w:name="Medium List 2 Accent 3" w:semiHidden="0" w:uiPriority="66" w:unhideWhenUsed="0"/>
+    <w:lsdException w:name="Medium Grid 1 Accent 3" w:semiHidden="0" w:uiPriority="67" w:unhideWhenUsed="0"/>
+    <w:lsdException w:name="Medium Grid 2 Accent 3" w:semiHidden="0" w:uiPriority="68" w:unhideWhenUsed="0"/>
+    <w:lsdException w:name="Medium Grid 3 Accent 3" w:semiHidden="0" w:uiPriority="69" w:unhideWhenUsed="0"/>
+    <w:lsdException w:name="Dark List Accent 3" w:semiHidden="0" w:uiPriority="70" w:unhideWhenUsed="0"/>
+    <w:lsdException w:name="Colorful Shading Accent 3" w:semiHidden="0" w:uiPriority="71" w:unhideWhenUsed="0"/>
+    <w:lsdException w:name="Colorful List Accent 3" w:semiHidden="0" w:uiPriority="72" w:unhideWhenUsed="0"/>
+    <w:lsdException w:name="Colorful Grid Accent 3" w:semiHidden="0" w:uiPriority="73" w:unhideWhenUsed="0"/>
+    <w:lsdException w:name="Light Shading Accent 4" w:semiHidden="0" w:uiPriority="60" w:unhideWhenUsed="0"/>
+    <w:lsdException w:name="Light List Accent 4" w:semiHidden="0" w:uiPriority="61" w:unhideWhenUsed="0"/>
+    <w:lsdException w:name="Light Grid Accent 4" w:semiHidden="0" w:uiPriority="62" w:unhideWhenUsed="0"/>
+    <w:lsdException w:name="Medium Shading 1 Accent 4" w:semiHidden="0" w:uiPriority="63" w:unhideWhenUsed="0"/>
+    <w:lsdException w:name="Medium Shading 2 Accent 4" w:semiHidden="0" w:uiPriority="64" w:unhideWhenUsed="0"/>
+    <w:lsdException w:name="Medium List 1 Accent 4" w:semiHidden="0" w:uiPriority="65" w:unhideWhenUsed="0"/>
+    <w:lsdException w:name="Medium List 2 Accent 4" w:semiHidden="0" w:uiPriority="66" w:unhideWhenUsed="0"/>
+    <w:lsdException w:name="Medium Grid 1 Accent 4" w:semiHidden="0" w:uiPriority="67" w:unhideWhenUsed="0"/>
+    <w:lsdException w:name="Medium Grid 2 Accent 4" w:semiHidden="0" w:uiPriority="68" w:unhideWhenUsed="0"/>
+    <w:lsdException w:name="Medium Grid 3 Accent 4" w:semiHidden="0" w:uiPriority="69" w:unhideWhenUsed="0"/>
+    <w:lsdException w:name="Dark List Accent 4" w:semiHidden="0" w:uiPriority="70" w:unhideWhenUsed="0"/>
+    <w:lsdException w:name="Colorful Shading Accent 4" w:semiHidden="0" w:uiPriority="71" w:unhideWhenUsed="0"/>
+    <w:lsdException w:name="Colorful List Accent 4" w:semiHidden="0" w:uiPriority="72" w:unhideWhenUsed="0"/>
+    <w:lsdException w:name="Colorful Grid Accent 4" w:semiHidden="0" w:uiPriority="73" w:unhideWhenUsed="0"/>
+    <w:lsdException w:name="Light Shading Accent 5" w:semiHidden="0" w:uiPriority="60" w:unhideWhenUsed="0"/>
+    <w:lsdException w:name="Light List Accent 5" w:semiHidden="0" w:uiPriority="61" w:unhideWhenUsed="0"/>
+    <w:lsdException w:name="Light Grid Accent 5" w:semiHidden="0" w:uiPriority="62" w:unhideWhenUsed="0"/>
+    <w:lsdException w:name="Medium Shading 1 Accent 5" w:semiHidden="0" w:uiPriority="63" w:unhideWhenUsed="0"/>
+    <w:lsdException w:name="Medium Shading 2 Accent 5" w:semiHidden="0" w:uiPriority="64" w:unhideWhenUsed="0"/>
+    <w:lsdException w:name="Medium List 1 Accent 5" w:semiHidden="0" w:uiPriority="65" w:unhideWhenUsed="0"/>
+    <w:lsdException w:name="Medium List 2 Accent 5" w:semiHidden="0" w:uiPriority="66" w:unhideWhenUsed="0"/>
+    <w:lsdException w:name="Medium Grid 1 Accent 5" w:semiHidden="0" w:uiPriority="67" w:unhideWhenUsed="0"/>
+    <w:lsdException w:name="Medium Grid 2 Accent 5" w:semiHidden="0" w:uiPriority="68" w:unhideWhenUsed="0"/>
+    <w:lsdException w:name="Medium Grid 3 Accent 5" w:semiHidden="0" w:uiPriority="69" w:unhideWhenUsed="0"/>
+    <w:lsdException w:name="Dark List Accent 5" w:semiHidden="0" w:uiPriority="70" w:unhideWhenUsed="0"/>
+    <w:lsdException w:name="Colorful Shading Accent 5" w:semiHidden="0" w:uiPriority="71" w:unhideWhenUsed="0"/>
+    <w:lsdException w:name="Colorful List Accent 5" w:semiHidden="0" w:uiPriority="72" w:unhideWhenUsed="0"/>
+    <w:lsdException w:name="Colorful Grid Accent 5" w:semiHidden="0" w:uiPriority="73" w:unhideWhenUsed="0"/>
+    <w:lsdException w:name="Light Shading Accent 6" w:semiHidden="0" w:uiPriority="60" w:unhideWhenUsed="0"/>
+    <w:lsdException w:name="Light List Accent 6" w:semiHidden="0" w:uiPriority="61" w:unhideWhenUsed="0"/>
+    <w:lsdException w:name="Light Grid Accent 6" w:semiHidden="0" w:uiPriority="62" w:unhideWhenUsed="0"/>
+    <w:lsdException w:name="Medium Shading 1 Accent 6" w:semiHidden="0" w:uiPriority="63" w:unhideWhenUsed="0"/>
+    <w:lsdException w:name="Medium Shading 2 Accent 6" w:semiHidden="0" w:uiPriority="64" w:unhideWhenUsed="0"/>
+    <w:lsdException w:name="Medium List 1 Accent 6" w:semiHidden="0" w:uiPriority="65" w:unhideWhenUsed="0"/>
+    <w:lsdException w:name="Medium List 2 Accent 6" w:semiHidden="0" w:uiPriority="66" w:unhideWhenUsed="0"/>
+    <w:lsdException w:name="Medium Grid 1 Accent 6" w:semiHidden="0" w:uiPriority="67" w:unhideWhenUsed="0"/>
+    <w:lsdException w:name="Medium Grid 2 Accent 6" w:semiHidden="0" w:uiPriority="68" w:unhideWhenUsed="0"/>
+    <w:lsdException w:name="Medium Grid 3 Accent 6" w:semiHidden="0" w:uiPriority="69" w:unhideWhenUsed="0"/>
+    <w:lsdException w:name="Dark List Accent 6" w:semiHidden="0" w:uiPriority="70" w:unhideWhenUsed="0"/>
+    <w:lsdException w:name="Colorful Shading Accent 6" w:semiHidden="0" w:uiPriority="71" w:unhideWhenUsed="0"/>
+    <w:lsdException w:name="Colorful List Accent 6" w:semiHidden="0" w:uiPriority="72" w:unhideWhenUsed="0"/>
+    <w:lsdException w:name="Colorful Grid Accent 6" w:semiHidden="0" w:uiPriority="73" w:unhideWhenUsed="0"/>
+    <w:lsdException w:name="Subtle Emphasis" w:semiHidden="0" w:uiPriority="19" w:unhideWhenUsed="0" w:qFormat="1"/>
+    <w:lsdException w:name="Intense Emphasis" w:semiHidden="0" w:uiPriority="21" w:unhideWhenUsed="0" w:qFormat="1"/>
+    <w:lsdException w:name="Subtle Reference" w:semiHidden="0" w:uiPriority="31" w:unhideWhenUsed="0" w:qFormat="1"/>
+    <w:lsdException w:name="Intense Reference" w:semiHidden="0" w:uiPriority="32" w:unhideWhenUsed="0" w:qFormat="1"/>
+    <w:lsdException w:name="Book Title" w:semiHidden="0" w:uiPriority="33" w:unhideWhenUsed="0" w:qFormat="1"/>
+    <w:lsdException w:name="Bibliography" w:uiPriority="37"/>
+    <w:lsdException w:name="TOC Heading" w:uiPriority="39" w:qFormat="1"/>
+  </w:latentStyles>
+  <w:style w:type="paragraph" w:default="1" w:styleId="Normal">
+    <w:name w:val="Normal"/>
+    <w:rsid w:val="00E352A0"/>
+    <w:pPr>
+      <w:suppressAutoHyphens/>
+      <w:autoSpaceDN w:val="0"/>
+      <w:spacing w:after="0" w:line="240" w:lineRule="auto"/>
+      <w:textAlignment w:val="baseline"/>
+    </w:pPr>
+    <w:rPr>
+      <w:rFonts w:ascii="Arial" w:eastAsia="Times New Roman" w:hAnsi="Arial" w:cs="Arial"/>
+      <w:szCs w:val="20"/>
+      <w:lang w:val="es-MX"/>
+    </w:rPr>
+  </w:style>
+  <w:style w:type="paragraph" w:styleId="Ttulo1">
+    <w:name w:val="heading 1"/>
+    <w:basedOn w:val="Normal"/>
+    <w:next w:val="Normal"/>
+    <w:link w:val="Ttulo1Car"/>
+    <w:qFormat/>
+    <w:rsid w:val="00FD4F58"/>
+    <w:pPr>
+      <w:keepNext/>
+      <w:keepLines/>
+      <w:spacing w:before="240"/>
+      <w:outlineLvl w:val="0"/>
+    </w:pPr>
+    <w:rPr>
+      <w:rFonts w:asciiTheme="majorHAnsi" w:eastAsiaTheme="majorEastAsia" w:hAnsiTheme="majorHAnsi" w:cstheme="majorBidi"/>
+      <w:color w:val="2E74B5" w:themeColor="accent1" w:themeShade="BF"/>
+      <w:sz w:val="32"/>
+      <w:szCs w:val="32"/>
+    </w:rPr>
+  </w:style>
+  <w:style w:type="paragraph" w:styleId="Ttulo2">
+    <w:name w:val="heading 2"/>
+    <w:basedOn w:val="Normal"/>
+    <w:next w:val="Normal"/>
+    <w:link w:val="Ttulo2Car"/>
+    <w:autoRedefine/>
+    <w:rsid w:val="00E352A0"/>
+    <w:pPr>
+      <w:tabs>
+        <w:tab w:val="left" w:pos="1134"/>
+      </w:tabs>
+      <w:spacing w:before="120" w:after="240"/>
+      <w:outlineLvl w:val="1"/>
+    </w:pPr>
+    <w:rPr>
+      <w:b/>
+      <w:sz w:val="28"/>
+    </w:rPr>
+  </w:style>
+  <w:style w:type="character" w:default="1" w:styleId="Fuentedeprrafopredeter">
+    <w:name w:val="Default Paragraph Font"/>
+    <w:uiPriority w:val="1"/>
+    <w:semiHidden/>
+    <w:unhideWhenUsed/>
+  </w:style>
+  <w:style w:type="table" w:default="1" w:styleId="Tablanormal">
+    <w:name w:val="Normal Table"/>
+    <w:uiPriority w:val="99"/>
+    <w:semiHidden/>
+    <w:unhideWhenUsed/>
+    <w:tblPr>
+      <w:tblInd w:w="0" w:type="dxa"/>
+      <w:tblCellMar>
+        <w:top w:w="0" w:type="dxa"/>
+        <w:left w:w="108" w:type="dxa"/>
+        <w:bottom w:w="0" w:type="dxa"/>
+        <w:right w:w="108" w:type="dxa"/>
+      </w:tblCellMar>
+    </w:tblPr>
+  </w:style>
+  <w:style w:type="numbering" w:default="1" w:styleId="Sinlista">
+    <w:name w:val="No List"/>
+    <w:uiPriority w:val="99"/>
+    <w:semiHidden/>
+    <w:unhideWhenUsed/>
+  </w:style>
+  <w:style w:type="table" w:styleId="Tablaconcuadrcula">
+    <w:name w:val="Table Grid"/>
+    <w:basedOn w:val="Tablanormal"/>
+    <w:uiPriority w:val="39"/>
+    <w:rsid w:val="00FD4F58"/>
+    <w:pPr>
+      <w:spacing w:after="0" w:line="240" w:lineRule="auto"/>
+    </w:pPr>
+    <w:tblPr>
+      <w:tblInd w:w="0" w:type="dxa"/>
+      <w:tblBorders>
+        <w:top w:val="single" w:sz="4" w:space="0" w:color="auto"/>
+        <w:left w:val="single" w:sz="4" w:space="0" w:color="auto"/>
+        <w:bottom w:val="single" w:sz="4" w:space="0" w:color="auto"/>
+        <w:right w:val="single" w:sz="4" w:space="0" w:color="auto"/>
+        <w:insideH w:val="single" w:sz="4" w:space="0" w:color="auto"/>
+        <w:insideV w:val="single" w:sz="4" w:space="0" w:color="auto"/>
+      </w:tblBorders>
+      <w:tblCellMar>
+        <w:top w:w="0" w:type="dxa"/>
+        <w:left w:w="108" w:type="dxa"/>
+        <w:bottom w:w="0" w:type="dxa"/>
+        <w:right w:w="108" w:type="dxa"/>
+      </w:tblCellMar>
+    </w:tblPr>
+  </w:style>
+  <w:style w:type="character" w:customStyle="1" w:styleId="Ttulo1Car">
+    <w:name w:val="Título 1 Car"/>
+    <w:basedOn w:val="Fuentedeprrafopredeter"/>
+    <w:link w:val="Ttulo1"/>
+    <w:rsid w:val="00FD4F58"/>
+    <w:rPr>
+      <w:rFonts w:asciiTheme="majorHAnsi" w:eastAsiaTheme="majorEastAsia" w:hAnsiTheme="majorHAnsi" w:cstheme="majorBidi"/>
+      <w:color w:val="2E74B5" w:themeColor="accent1" w:themeShade="BF"/>
+      <w:sz w:val="32"/>
+      <w:szCs w:val="32"/>
+    </w:rPr>
+  </w:style>
+  <w:style w:type="paragraph" w:styleId="Prrafodelista">
+    <w:name w:val="List Paragraph"/>
+    <w:basedOn w:val="Normal"/>
+    <w:uiPriority w:val="34"/>
+    <w:qFormat/>
+    <w:rsid w:val="00FD4F58"/>
+    <w:pPr>
+      <w:ind w:left="720"/>
+      <w:contextualSpacing/>
+    </w:pPr>
+  </w:style>
+  <w:style w:type="paragraph" w:styleId="TtulodeTDC">
+    <w:name w:val="TOC Heading"/>
+    <w:basedOn w:val="Ttulo1"/>
+    <w:next w:val="Normal"/>
+    <w:uiPriority w:val="39"/>
+    <w:unhideWhenUsed/>
+    <w:qFormat/>
+    <w:rsid w:val="00FD4F58"/>
+    <w:pPr>
+      <w:outlineLvl w:val="9"/>
+    </w:pPr>
+  </w:style>
+  <w:style w:type="paragraph" w:styleId="TDC1">
+    <w:name w:val="toc 1"/>
+    <w:basedOn w:val="Normal"/>
+    <w:next w:val="Normal"/>
+    <w:autoRedefine/>
+    <w:uiPriority w:val="39"/>
+    <w:unhideWhenUsed/>
+    <w:rsid w:val="00FD4F58"/>
+    <w:pPr>
+      <w:spacing w:after="100"/>
+    </w:pPr>
+  </w:style>
+  <w:style w:type="character" w:styleId="Hipervnculo">
+    <w:name w:val="Hyperlink"/>
+    <w:basedOn w:val="Fuentedeprrafopredeter"/>
+    <w:uiPriority w:val="99"/>
+    <w:unhideWhenUsed/>
+    <w:rsid w:val="00FD4F58"/>
+    <w:rPr>
+      <w:color w:val="0563C1" w:themeColor="hyperlink"/>
+      <w:u w:val="single"/>
+    </w:rPr>
+  </w:style>
+  <w:style w:type="character" w:customStyle="1" w:styleId="Ttulo2Car">
+    <w:name w:val="Título 2 Car"/>
+    <w:basedOn w:val="Fuentedeprrafopredeter"/>
+    <w:link w:val="Ttulo2"/>
+    <w:rsid w:val="00E352A0"/>
+    <w:rPr>
+      <w:rFonts w:ascii="Arial" w:eastAsia="Times New Roman" w:hAnsi="Arial" w:cs="Arial"/>
+      <w:b/>
+      <w:sz w:val="28"/>
+      <w:szCs w:val="20"/>
+      <w:lang w:val="es-MX"/>
+    </w:rPr>
+  </w:style>
+  <w:style w:type="paragraph" w:styleId="Textodeglobo">
+    <w:name w:val="Balloon Text"/>
+    <w:basedOn w:val="Normal"/>
+    <w:link w:val="TextodegloboCar"/>
+    <w:uiPriority w:val="99"/>
+    <w:semiHidden/>
+    <w:unhideWhenUsed/>
+    <w:rsid w:val="00D95B54"/>
+    <w:rPr>
+      <w:rFonts w:ascii="Tahoma" w:hAnsi="Tahoma" w:cs="Tahoma"/>
+      <w:sz w:val="16"/>
+      <w:szCs w:val="16"/>
+    </w:rPr>
+  </w:style>
+  <w:style w:type="character" w:customStyle="1" w:styleId="TextodegloboCar">
+    <w:name w:val="Texto de globo Car"/>
+    <w:basedOn w:val="Fuentedeprrafopredeter"/>
+    <w:link w:val="Textodeglobo"/>
+    <w:uiPriority w:val="99"/>
+    <w:semiHidden/>
+    <w:rsid w:val="00D95B54"/>
+    <w:rPr>
+      <w:rFonts w:ascii="Tahoma" w:eastAsia="Times New Roman" w:hAnsi="Tahoma" w:cs="Tahoma"/>
+      <w:sz w:val="16"/>
+      <w:szCs w:val="16"/>
       <w:lang w:val="es-MX"/>
     </w:rPr>
   </w:style>
@@ -3496,7 +3611,7 @@
     </a:clrScheme>
     <a:fontScheme name="Office">
       <a:majorFont>
-        <a:latin typeface="Calibri Light" panose="020F0302020204030204"/>
+        <a:latin typeface="Calibri Light"/>
         <a:ea typeface=""/>
         <a:cs typeface=""/>
         <a:font script="Jpan" typeface="游ゴシック Light"/>
@@ -3531,7 +3646,7 @@
         <a:font script="Geor" typeface="Sylfaen"/>
       </a:majorFont>
       <a:minorFont>
-        <a:latin typeface="Calibri" panose="020F0502020204030204"/>
+        <a:latin typeface="Calibri"/>
         <a:ea typeface=""/>
         <a:cs typeface=""/>
         <a:font script="Jpan" typeface="游明朝"/>
@@ -3708,7 +3823,7 @@
   <a:extraClrSchemeLst/>
   <a:extLst>
     <a:ext uri="{05A4C25C-085E-4340-85A3-A5531E510DB2}">
-      <thm15:themeFamily xmlns:thm15="http://schemas.microsoft.com/office/thememl/2012/main" name="Office Theme" id="{62F939B6-93AF-4DB8-9C6B-D6C7DFDC589F}" vid="{4A3C46E8-61CC-4603-A589-7422A47A8E4A}"/>
+      <thm15:themeFamily xmlns:thm15="http://schemas.microsoft.com/office/thememl/2012/main" xmlns="" name="Office Theme" id="{62F939B6-93AF-4DB8-9C6B-D6C7DFDC589F}" vid="{4A3C46E8-61CC-4603-A589-7422A47A8E4A}"/>
     </a:ext>
   </a:extLst>
 </a:theme>
@@ -3719,7 +3834,7 @@
 </file>
 
 <file path=customXml/itemProps1.xml><?xml version="1.0" encoding="utf-8"?>
-<ds:datastoreItem xmlns:ds="http://schemas.openxmlformats.org/officeDocument/2006/customXml" ds:itemID="{886AFAC1-3F88-4FA1-BF8C-28FE069B520E}">
+<ds:datastoreItem xmlns:ds="http://schemas.openxmlformats.org/officeDocument/2006/customXml" ds:itemID="{907DBBE8-2675-4412-B0E7-02D130F5776C}">
   <ds:schemaRefs>
     <ds:schemaRef ds:uri="http://schemas.openxmlformats.org/officeDocument/2006/bibliography"/>
   </ds:schemaRefs>

</xml_diff>